<commit_message>
Literatura añadida a la imagen de la vivienda
</commit_message>
<xml_diff>
--- a/PRAC1_idealistaScrapper.docx
+++ b/PRAC1_idealistaScrapper.docx
@@ -237,13 +237,13 @@
         <w:rPr>
           <w:rStyle w:val="SubtleEmphasis"/>
         </w:rPr>
-        <w:t>por qué el sitio web elegido proporciona dicha información.</w:t>
-      </w:r>
-      <w:r>
-        <w:rPr>
-          <w:rStyle w:val="SubtleEmphasis"/>
-        </w:rPr>
-        <w:t>).</w:t>
+        <w:t>por qué el sitio web elegido proporciona dicha información</w:t>
+      </w:r>
+      <w:r>
+        <w:rPr>
+          <w:rStyle w:val="SubtleEmphasis"/>
+        </w:rPr>
+        <w:t>.</w:t>
       </w:r>
     </w:p>
     <w:p>
@@ -286,27 +286,13 @@
         <w:rPr>
           <w:rStyle w:val="SubtleEmphasis"/>
         </w:rPr>
-        <w:t xml:space="preserve">Definir un título para el </w:t>
-      </w:r>
-      <w:proofErr w:type="spellStart"/>
-      <w:r>
-        <w:rPr>
-          <w:rStyle w:val="SubtleEmphasis"/>
-        </w:rPr>
-        <w:t>D</w:t>
-      </w:r>
-      <w:r>
-        <w:rPr>
-          <w:rStyle w:val="SubtleEmphasis"/>
-        </w:rPr>
-        <w:t>ataset</w:t>
-      </w:r>
-      <w:proofErr w:type="spellEnd"/>
-      <w:r>
-        <w:rPr>
-          <w:rStyle w:val="SubtleEmphasis"/>
-        </w:rPr>
-        <w:t>. Elegir un título que sea descriptivo.</w:t>
+        <w:t>Definir un título para el D</w:t>
+      </w:r>
+      <w:r>
+        <w:rPr>
+          <w:rStyle w:val="SubtleEmphasis"/>
+        </w:rPr>
+        <w:t>ataset. Elegir un título que sea descriptivo.</w:t>
       </w:r>
     </w:p>
     <w:p>
@@ -320,29 +306,7 @@
     </w:p>
     <w:p>
       <w:r>
-        <w:t xml:space="preserve">El </w:t>
-      </w:r>
-      <w:r>
-        <w:t>título</w:t>
-      </w:r>
-      <w:r>
-        <w:t xml:space="preserve"> del </w:t>
-      </w:r>
-      <w:proofErr w:type="spellStart"/>
-      <w:r>
-        <w:t>dataset</w:t>
-      </w:r>
-      <w:proofErr w:type="spellEnd"/>
-      <w:r>
-        <w:t xml:space="preserve"> depende de la tipología y zona geográfica donde se realiza el proceso de </w:t>
-      </w:r>
-      <w:proofErr w:type="spellStart"/>
-      <w:r>
-        <w:t>scraping</w:t>
-      </w:r>
-      <w:proofErr w:type="spellEnd"/>
-      <w:r>
-        <w:t>. El formato seguirá la siguiente estructura:</w:t>
+        <w:t>El título del dataset depende de la tipología y zona geográfica donde se realiza el proceso de scraping. El formato seguirá la siguiente estructura:</w:t>
       </w:r>
     </w:p>
     <w:p>
@@ -411,37 +375,22 @@
         <w:rPr>
           <w:rStyle w:val="SubtleEmphasis"/>
         </w:rPr>
-        <w:t xml:space="preserve">Descripción del </w:t>
-      </w:r>
-      <w:proofErr w:type="spellStart"/>
-      <w:r>
-        <w:rPr>
-          <w:rStyle w:val="SubtleEmphasis"/>
-        </w:rPr>
-        <w:t>Datase</w:t>
-      </w:r>
-      <w:r>
-        <w:rPr>
-          <w:rStyle w:val="SubtleEmphasis"/>
-        </w:rPr>
-        <w:t>t</w:t>
-      </w:r>
-      <w:proofErr w:type="spellEnd"/>
-      <w:r>
-        <w:rPr>
-          <w:rStyle w:val="SubtleEmphasis"/>
-        </w:rPr>
-        <w:t>.</w:t>
-      </w:r>
-    </w:p>
-    <w:p>
-      <w:pPr>
-        <w:rPr>
-          <w:b/>
-          <w:bCs/>
-        </w:rPr>
-      </w:pPr>
-      <w:proofErr w:type="spellStart"/>
+        <w:t>Descripción del Datase</w:t>
+      </w:r>
+      <w:r>
+        <w:rPr>
+          <w:rStyle w:val="SubtleEmphasis"/>
+        </w:rPr>
+        <w:t>t.</w:t>
+      </w:r>
+    </w:p>
+    <w:p>
+      <w:pPr>
+        <w:rPr>
+          <w:b/>
+          <w:bCs/>
+        </w:rPr>
+      </w:pPr>
       <w:r>
         <w:rPr>
           <w:b/>
@@ -454,15 +403,7 @@
           <w:b/>
           <w:bCs/>
         </w:rPr>
-        <w:t>ataset</w:t>
-      </w:r>
-      <w:proofErr w:type="spellEnd"/>
-      <w:r>
-        <w:rPr>
-          <w:b/>
-          <w:bCs/>
-        </w:rPr>
-        <w:t xml:space="preserve"> de viviendas</w:t>
+        <w:t>ataset de viviendas</w:t>
       </w:r>
       <w:r>
         <w:rPr>
@@ -477,35 +418,7 @@
         <w:t>Cont</w:t>
       </w:r>
       <w:r>
-        <w:t>iene los datos principales de cada uno de los anuncios publicados en idealista. Tal como se ha comentado en el apartado anterior el nombre del mismo es "tipo_</w:t>
-      </w:r>
-      <w:proofErr w:type="spellStart"/>
-      <w:r>
-        <w:t>transaccion</w:t>
-      </w:r>
-      <w:proofErr w:type="spellEnd"/>
-      <w:r>
-        <w:t>"-"</w:t>
-      </w:r>
-      <w:proofErr w:type="spellStart"/>
-      <w:r>
-        <w:t>tipologia</w:t>
-      </w:r>
-      <w:proofErr w:type="spellEnd"/>
-      <w:r>
-        <w:t>"_"ciudad"-"provincia".</w:t>
-      </w:r>
-      <w:proofErr w:type="spellStart"/>
-      <w:r>
-        <w:t>csv</w:t>
-      </w:r>
-      <w:proofErr w:type="spellEnd"/>
-      <w:r>
-        <w:t xml:space="preserve"> Por lo tanto </w:t>
-      </w:r>
-      <w:proofErr w:type="spellStart"/>
-      <w:r>
-        <w:t>podr</w:t>
+        <w:t>iene los datos principales de cada uno de los anuncios publicados en idealista. Tal como se ha comentado en el apartado anterior el nombre del mismo es "tipo_transaccion"-"tipologia"_"ciudad"-"provincia".csv Por lo tanto podr</w:t>
       </w:r>
       <w:r>
         <w:rPr>
@@ -514,27 +427,7 @@
         <w:t>ᮠ</w:t>
       </w:r>
       <w:r>
-        <w:t>existir</w:t>
-      </w:r>
-      <w:proofErr w:type="spellEnd"/>
-      <w:r>
-        <w:t xml:space="preserve"> tantos </w:t>
-      </w:r>
-      <w:proofErr w:type="spellStart"/>
-      <w:r>
-        <w:t>CSVs</w:t>
-      </w:r>
-      <w:proofErr w:type="spellEnd"/>
-      <w:r>
-        <w:t xml:space="preserve"> como distintas </w:t>
-      </w:r>
-      <w:proofErr w:type="spellStart"/>
-      <w:r>
-        <w:t>bsquedas</w:t>
-      </w:r>
-      <w:proofErr w:type="spellEnd"/>
-      <w:r>
-        <w:t xml:space="preserve"> existan.</w:t>
+        <w:t>existir tantos CSVs como distintas bsquedas existan.</w:t>
       </w:r>
     </w:p>
     <w:p>
@@ -561,33 +454,20 @@
     </w:p>
     <w:p>
       <w:r>
+        <w:t>&lt;tipo_transaccion&gt;-_-</w:t>
+      </w:r>
+      <w:r>
+        <w:t>&lt;tipología&gt;-_-</w:t>
+      </w:r>
+      <w:r>
         <w:t>&lt;</w:t>
       </w:r>
-      <w:proofErr w:type="spellStart"/>
-      <w:r>
-        <w:t>tipo_transaccion</w:t>
-      </w:r>
-      <w:proofErr w:type="spellEnd"/>
-      <w:r>
-        <w:t>&gt;-_-</w:t>
-      </w:r>
-      <w:r>
-        <w:t>&lt;tipología&gt;-_-</w:t>
-      </w:r>
-      <w:r>
-        <w:t>&lt;</w:t>
-      </w:r>
       <w:r>
         <w:t>ciudad</w:t>
       </w:r>
       <w:r>
-        <w:t>&gt;.</w:t>
-      </w:r>
-      <w:proofErr w:type="spellStart"/>
-      <w:r>
-        <w:t>csv</w:t>
-      </w:r>
-      <w:proofErr w:type="spellEnd"/>
+        <w:t>&gt;.csv</w:t>
+      </w:r>
     </w:p>
     <w:p>
       <w:r>
@@ -616,21 +496,12 @@
       </w:pPr>
     </w:p>
     <w:p>
-      <w:proofErr w:type="spellStart"/>
-      <w:r>
-        <w:rPr>
-          <w:b/>
-          <w:bCs/>
-        </w:rPr>
-        <w:t>tipo_transaccion</w:t>
-      </w:r>
-      <w:proofErr w:type="spellEnd"/>
-      <w:r>
-        <w:rPr>
-          <w:b/>
-          <w:bCs/>
-        </w:rPr>
-        <w:t>:</w:t>
+      <w:r>
+        <w:rPr>
+          <w:b/>
+          <w:bCs/>
+        </w:rPr>
+        <w:t>tipo_transaccion:</w:t>
       </w:r>
       <w:r>
         <w:t xml:space="preserve"> puede ser venta o alquiler.</w:t>
@@ -655,56 +526,28 @@
         <w:t>viviendas</w:t>
       </w:r>
       <w:r>
-        <w:t xml:space="preserve">, pero se puede extender a cualquier </w:t>
-      </w:r>
-      <w:proofErr w:type="spellStart"/>
-      <w:r>
-        <w:t>tipologia</w:t>
-      </w:r>
-      <w:proofErr w:type="spellEnd"/>
-      <w:r>
-        <w:t xml:space="preserve"> existente en el portal de Idealista.</w:t>
-      </w:r>
-    </w:p>
-    <w:p>
-      <w:r>
-        <w:rPr>
-          <w:b/>
-          <w:bCs/>
-        </w:rPr>
-        <w:t>C</w:t>
-      </w:r>
-      <w:r>
-        <w:rPr>
-          <w:b/>
-          <w:bCs/>
-        </w:rPr>
-        <w:t>iudad</w:t>
-      </w:r>
-      <w:r>
-        <w:t xml:space="preserve"> </w:t>
-      </w:r>
-      <w:r>
-        <w:t>:</w:t>
-      </w:r>
-      <w:r>
-        <w:t>Ciudad donde se realiza la búsqueda.</w:t>
-      </w:r>
-    </w:p>
-    <w:p>
-      <w:r>
-        <w:rPr>
-          <w:b/>
-          <w:bCs/>
-        </w:rPr>
-        <w:t>P</w:t>
-      </w:r>
-      <w:r>
-        <w:rPr>
-          <w:b/>
-          <w:bCs/>
-        </w:rPr>
-        <w:t>rovincia</w:t>
+        <w:t>, pero se puede extender a cualquier tipologia existente en el portal de Idealista.</w:t>
+      </w:r>
+    </w:p>
+    <w:p>
+      <w:r>
+        <w:rPr>
+          <w:b/>
+          <w:bCs/>
+        </w:rPr>
+        <w:t>Ciudad</w:t>
+      </w:r>
+      <w:r>
+        <w:t xml:space="preserve"> :Ciudad donde se realiza la búsqueda.</w:t>
+      </w:r>
+    </w:p>
+    <w:p>
+      <w:r>
+        <w:rPr>
+          <w:b/>
+          <w:bCs/>
+        </w:rPr>
+        <w:t>Provincia</w:t>
       </w:r>
       <w:r>
         <w:t>: Provincia a la que pertenece la ciudad.</w:t>
@@ -725,21 +568,12 @@
           <w:bCs/>
         </w:rPr>
       </w:pPr>
-      <w:proofErr w:type="spellStart"/>
-      <w:r>
-        <w:rPr>
-          <w:b/>
-          <w:bCs/>
-        </w:rPr>
-        <w:t>Dataset</w:t>
-      </w:r>
-      <w:proofErr w:type="spellEnd"/>
-      <w:r>
-        <w:rPr>
-          <w:b/>
-          <w:bCs/>
-        </w:rPr>
-        <w:t xml:space="preserve"> imágene</w:t>
+      <w:r>
+        <w:rPr>
+          <w:b/>
+          <w:bCs/>
+        </w:rPr>
+        <w:t>Dataset imágene</w:t>
       </w:r>
       <w:r>
         <w:rPr>
@@ -751,68 +585,17 @@
     </w:p>
     <w:p>
       <w:r>
-        <w:t>C</w:t>
-      </w:r>
-      <w:r>
-        <w:t xml:space="preserve">ontiene las </w:t>
-      </w:r>
-      <w:proofErr w:type="spellStart"/>
-      <w:r>
-        <w:t>URLs</w:t>
-      </w:r>
-      <w:proofErr w:type="spellEnd"/>
-      <w:r>
-        <w:t xml:space="preserve"> de las </w:t>
-      </w:r>
-      <w:proofErr w:type="spellStart"/>
-      <w:r>
-        <w:t>imagenes</w:t>
-      </w:r>
-      <w:proofErr w:type="spellEnd"/>
-      <w:r>
-        <w:t xml:space="preserve"> encontradas para cada uno de los inmuebles capturados. Una vez que se tiene este </w:t>
-      </w:r>
-      <w:proofErr w:type="spellStart"/>
-      <w:r>
-        <w:t>dataframe</w:t>
-      </w:r>
-      <w:proofErr w:type="spellEnd"/>
-      <w:r>
-        <w:t xml:space="preserve"> hay que ejecutar un nuevo </w:t>
-      </w:r>
-      <w:proofErr w:type="spellStart"/>
-      <w:r>
-        <w:t>scraper</w:t>
-      </w:r>
-      <w:proofErr w:type="spellEnd"/>
-      <w:r>
-        <w:t xml:space="preserve"> para descargar las imágenes a un repositorio propio.</w:t>
-      </w:r>
-    </w:p>
-    <w:p>
-      <w:r>
-        <w:t xml:space="preserve">El formato del </w:t>
-      </w:r>
-      <w:proofErr w:type="spellStart"/>
-      <w:r>
-        <w:t>dataset</w:t>
-      </w:r>
-      <w:proofErr w:type="spellEnd"/>
-      <w:r>
-        <w:t xml:space="preserve"> es un CSV con cabecera y utilizando una coma "," para separar los atributos.</w:t>
-      </w:r>
-    </w:p>
-    <w:p>
-      <w:r>
-        <w:t xml:space="preserve">Los atributos que contiene el </w:t>
-      </w:r>
-      <w:proofErr w:type="spellStart"/>
-      <w:r>
-        <w:t>dataset</w:t>
-      </w:r>
-      <w:proofErr w:type="spellEnd"/>
-      <w:r>
-        <w:t xml:space="preserve"> son:</w:t>
+        <w:t>Contiene las URLs de las imagenes encontradas para cada uno de los inmuebles capturados. Una vez que se tiene este dataframe hay que ejecutar un nuevo scraper para descargar las imágenes a un repositorio propio.</w:t>
+      </w:r>
+    </w:p>
+    <w:p>
+      <w:r>
+        <w:t>El formato del dataset es un CSV con cabecera y utilizando una coma "," para separar los atributos.</w:t>
+      </w:r>
+    </w:p>
+    <w:p>
+      <w:r>
+        <w:t>Los atributos que contiene el dataset son:</w:t>
       </w:r>
     </w:p>
     <w:p>
@@ -828,7 +611,6 @@
       </w:r>
     </w:p>
     <w:p>
-      <w:proofErr w:type="spellStart"/>
       <w:r>
         <w:rPr>
           <w:b/>
@@ -836,7 +618,6 @@
         </w:rPr>
         <w:t>code</w:t>
       </w:r>
-      <w:proofErr w:type="spellEnd"/>
       <w:r>
         <w:t>: Código del inmueble al que pertenece la imagen.</w:t>
       </w:r>
@@ -870,25 +651,72 @@
         </w:rPr>
         <w:t xml:space="preserve"> </w:t>
       </w:r>
-      <w:proofErr w:type="spellStart"/>
-      <w:r>
-        <w:rPr>
-          <w:rStyle w:val="SubtleEmphasis"/>
-        </w:rPr>
-        <w:t>dataset</w:t>
-      </w:r>
-      <w:proofErr w:type="spellEnd"/>
-      <w:r>
-        <w:rPr>
-          <w:rStyle w:val="SubtleEmphasis"/>
-        </w:rPr>
-        <w:t xml:space="preserve"> visualmente</w:t>
+      <w:r>
+        <w:rPr>
+          <w:rStyle w:val="SubtleEmphasis"/>
+        </w:rPr>
+        <w:t>dataset visualmente</w:t>
       </w:r>
       <w:r>
         <w:rPr>
           <w:rStyle w:val="SubtleEmphasis"/>
         </w:rPr>
         <w:t xml:space="preserve"> </w:t>
+      </w:r>
+      <w:r>
+        <w:rPr>
+          <w:rStyle w:val="SubtleEmphasis"/>
+        </w:rPr>
+        <w:t>,</w:t>
+      </w:r>
+    </w:p>
+    <w:p>
+      <w:pPr>
+        <w:rPr>
+          <w:rStyle w:val="SubtleEmphasis"/>
+        </w:rPr>
+      </w:pPr>
+      <w:r>
+        <w:rPr>
+          <w:rStyle w:val="SubtleEmphasis"/>
+          <w:i w:val="0"/>
+          <w:iCs w:val="0"/>
+        </w:rPr>
+        <w:t>Con la imagen detallada abajo, con el objetivo de recolectar información del parque inmobiliario, podemos establecer una relación entre la ilustración y los dos datasets mencionados y descritos en el apartado anterior, “</w:t>
+      </w:r>
+      <w:r>
+        <w:rPr>
+          <w:rStyle w:val="SubtleEmphasis"/>
+        </w:rPr>
+        <w:t xml:space="preserve">Dataset Viviendas” </w:t>
+      </w:r>
+      <w:r>
+        <w:rPr>
+          <w:rStyle w:val="SubtleEmphasis"/>
+          <w:i w:val="0"/>
+          <w:iCs w:val="0"/>
+        </w:rPr>
+        <w:t xml:space="preserve"> con la información relativa a cada inmueble y el “</w:t>
+      </w:r>
+      <w:r>
+        <w:rPr>
+          <w:rStyle w:val="SubtleEmphasis"/>
+        </w:rPr>
+        <w:t>Dataset Imágenes</w:t>
+      </w:r>
+      <w:r>
+        <w:rPr>
+          <w:rStyle w:val="SubtleEmphasis"/>
+          <w:i w:val="0"/>
+          <w:iCs w:val="0"/>
+        </w:rPr>
+        <w:t>” donde guardamos la información de todas las imágenes relacionadas con cada uno de los inmuebles de “</w:t>
+      </w:r>
+      <w:r>
+        <w:rPr>
+          <w:rStyle w:val="SubtleEmphasis"/>
+        </w:rPr>
+        <w:t>Dataset Viviendas”,</w:t>
       </w:r>
     </w:p>
     <w:p>
@@ -1054,21 +882,7 @@
         <w:rPr>
           <w:rStyle w:val="SubtleEmphasis"/>
         </w:rPr>
-        <w:t xml:space="preserve">Contenido. Explicar los campos que incluye el </w:t>
-      </w:r>
-      <w:proofErr w:type="spellStart"/>
-      <w:r>
-        <w:rPr>
-          <w:rStyle w:val="SubtleEmphasis"/>
-        </w:rPr>
-        <w:t>dataset</w:t>
-      </w:r>
-      <w:proofErr w:type="spellEnd"/>
-      <w:r>
-        <w:rPr>
-          <w:rStyle w:val="SubtleEmphasis"/>
-        </w:rPr>
-        <w:t>, el periodo de tiempo de</w:t>
+        <w:t>Contenido. Explicar los campos que incluye el dataset, el periodo de tiempo de</w:t>
       </w:r>
       <w:r>
         <w:rPr>
@@ -1092,12 +906,12 @@
         </w:rPr>
       </w:pPr>
       <w:r>
+        <w:lastRenderedPageBreak/>
         <w:t xml:space="preserve">Hemos obtenido </w:t>
       </w:r>
       <w:r>
         <w:t xml:space="preserve">dos </w:t>
       </w:r>
-      <w:proofErr w:type="spellStart"/>
       <w:r>
         <w:rPr>
           <w:b/>
@@ -1105,31 +919,14 @@
         </w:rPr>
         <w:t>Datasets</w:t>
       </w:r>
-      <w:proofErr w:type="spellEnd"/>
       <w:r>
         <w:t xml:space="preserve">. </w:t>
       </w:r>
       <w:r>
-        <w:t xml:space="preserve">Un </w:t>
-      </w:r>
-      <w:proofErr w:type="spellStart"/>
-      <w:r>
-        <w:t>dataset</w:t>
-      </w:r>
-      <w:proofErr w:type="spellEnd"/>
-      <w:r>
-        <w:t xml:space="preserve"> corresponde a los da</w:t>
-      </w:r>
-      <w:r>
-        <w:t xml:space="preserve">tos del inmueble y otro </w:t>
-      </w:r>
-      <w:proofErr w:type="spellStart"/>
-      <w:r>
-        <w:t>dataset</w:t>
-      </w:r>
-      <w:proofErr w:type="spellEnd"/>
-      <w:r>
-        <w:t xml:space="preserve"> con las imágenes de inmueble, </w:t>
+        <w:t>Un dataset corresponde a los da</w:t>
+      </w:r>
+      <w:r>
+        <w:t xml:space="preserve">tos del inmueble y otro dataset con las imágenes de inmueble, </w:t>
       </w:r>
       <w:r>
         <w:rPr>
@@ -1166,7 +963,6 @@
       </w:hyperlink>
     </w:p>
     <w:p>
-      <w:proofErr w:type="spellStart"/>
       <w:r>
         <w:rPr>
           <w:b/>
@@ -1174,17 +970,7 @@
           <w:i/>
           <w:iCs/>
         </w:rPr>
-        <w:t>Dataset</w:t>
-      </w:r>
-      <w:proofErr w:type="spellEnd"/>
-      <w:r>
-        <w:rPr>
-          <w:b/>
-          <w:bCs/>
-          <w:i/>
-          <w:iCs/>
-        </w:rPr>
-        <w:t xml:space="preserve">  </w:t>
+        <w:t xml:space="preserve">Dataset  </w:t>
       </w:r>
       <w:r>
         <w:rPr>
@@ -1205,7 +991,6 @@
       </w:r>
     </w:p>
     <w:p>
-      <w:proofErr w:type="spellStart"/>
       <w:r>
         <w:rPr>
           <w:b/>
@@ -1213,29 +998,12 @@
         </w:rPr>
         <w:t>Code</w:t>
       </w:r>
-      <w:proofErr w:type="spellEnd"/>
-      <w:r>
-        <w:rPr>
-          <w:b/>
-          <w:bCs/>
-        </w:rPr>
-        <w:t xml:space="preserve"> [</w:t>
-      </w:r>
-      <w:proofErr w:type="spellStart"/>
-      <w:r>
-        <w:rPr>
-          <w:b/>
-          <w:bCs/>
-        </w:rPr>
-        <w:t>int</w:t>
-      </w:r>
-      <w:proofErr w:type="spellEnd"/>
-      <w:r>
-        <w:rPr>
-          <w:b/>
-          <w:bCs/>
-        </w:rPr>
-        <w:t>]</w:t>
+      <w:r>
+        <w:rPr>
+          <w:b/>
+          <w:bCs/>
+        </w:rPr>
+        <w:t xml:space="preserve"> [int]</w:t>
       </w:r>
       <w:r>
         <w:rPr>
@@ -1261,61 +1029,19 @@
           <w:b/>
           <w:bCs/>
         </w:rPr>
-        <w:lastRenderedPageBreak/>
-        <w:t>Link [</w:t>
-      </w:r>
-      <w:proofErr w:type="spellStart"/>
-      <w:r>
-        <w:rPr>
-          <w:b/>
-          <w:bCs/>
-        </w:rPr>
-        <w:t>string</w:t>
-      </w:r>
-      <w:proofErr w:type="spellEnd"/>
-      <w:r>
-        <w:rPr>
-          <w:b/>
-          <w:bCs/>
-        </w:rPr>
-        <w:t xml:space="preserve">]: </w:t>
+        <w:t xml:space="preserve">Link [string]: </w:t>
       </w:r>
       <w:r>
         <w:t>Enlace al anuncio.</w:t>
       </w:r>
     </w:p>
     <w:p>
-      <w:proofErr w:type="spellStart"/>
-      <w:r>
-        <w:rPr>
-          <w:b/>
-          <w:bCs/>
-        </w:rPr>
-        <w:t>Address</w:t>
-      </w:r>
-      <w:proofErr w:type="spellEnd"/>
-      <w:r>
-        <w:rPr>
-          <w:b/>
-          <w:bCs/>
-        </w:rPr>
-        <w:t xml:space="preserve"> [</w:t>
-      </w:r>
-      <w:proofErr w:type="spellStart"/>
-      <w:r>
-        <w:rPr>
-          <w:b/>
-          <w:bCs/>
-        </w:rPr>
-        <w:t>string</w:t>
-      </w:r>
-      <w:proofErr w:type="spellEnd"/>
-      <w:r>
-        <w:rPr>
-          <w:b/>
-          <w:bCs/>
-        </w:rPr>
-        <w:t>]:</w:t>
+      <w:r>
+        <w:rPr>
+          <w:b/>
+          <w:bCs/>
+        </w:rPr>
+        <w:t>Address [string]:</w:t>
       </w:r>
       <w:r>
         <w:t xml:space="preserve"> Dirección del inmueble. Suele ser inexacta por motivos de la inmobiliaria.+</w:t>
@@ -1327,23 +1053,7 @@
           <w:b/>
           <w:bCs/>
         </w:rPr>
-        <w:t>Barrio [</w:t>
-      </w:r>
-      <w:proofErr w:type="spellStart"/>
-      <w:r>
-        <w:rPr>
-          <w:b/>
-          <w:bCs/>
-        </w:rPr>
-        <w:t>string</w:t>
-      </w:r>
-      <w:proofErr w:type="spellEnd"/>
-      <w:r>
-        <w:rPr>
-          <w:b/>
-          <w:bCs/>
-        </w:rPr>
-        <w:t xml:space="preserve">]: </w:t>
+        <w:t xml:space="preserve">Barrio [string]: </w:t>
       </w:r>
       <w:r>
         <w:t>Barrio donde se ubica el inmueble.</w:t>
@@ -1362,23 +1072,7 @@
           <w:b/>
           <w:bCs/>
         </w:rPr>
-        <w:t xml:space="preserve"> [</w:t>
-      </w:r>
-      <w:proofErr w:type="spellStart"/>
-      <w:r>
-        <w:rPr>
-          <w:b/>
-          <w:bCs/>
-        </w:rPr>
-        <w:t>string</w:t>
-      </w:r>
-      <w:proofErr w:type="spellEnd"/>
-      <w:r>
-        <w:rPr>
-          <w:b/>
-          <w:bCs/>
-        </w:rPr>
-        <w:t>]</w:t>
+        <w:t xml:space="preserve"> [string]</w:t>
       </w:r>
       <w:r>
         <w:rPr>
@@ -1404,60 +1098,19 @@
           <w:b/>
           <w:bCs/>
         </w:rPr>
-        <w:t>Ciudad [</w:t>
-      </w:r>
-      <w:proofErr w:type="spellStart"/>
-      <w:r>
-        <w:rPr>
-          <w:b/>
-          <w:bCs/>
-        </w:rPr>
-        <w:t>string</w:t>
-      </w:r>
-      <w:proofErr w:type="spellEnd"/>
-      <w:r>
-        <w:rPr>
-          <w:b/>
-          <w:bCs/>
-        </w:rPr>
-        <w:t xml:space="preserve">]: </w:t>
+        <w:t xml:space="preserve">Ciudad [string]: </w:t>
       </w:r>
       <w:r>
         <w:t xml:space="preserve"> Ciudad del inmueble.</w:t>
       </w:r>
     </w:p>
     <w:p>
-      <w:proofErr w:type="spellStart"/>
-      <w:r>
-        <w:rPr>
-          <w:b/>
-          <w:bCs/>
-        </w:rPr>
-        <w:t>Lat</w:t>
-      </w:r>
-      <w:proofErr w:type="spellEnd"/>
-      <w:r>
-        <w:rPr>
-          <w:b/>
-          <w:bCs/>
-        </w:rPr>
-        <w:t xml:space="preserve"> y  Lon [</w:t>
-      </w:r>
-      <w:proofErr w:type="spellStart"/>
-      <w:r>
-        <w:rPr>
-          <w:b/>
-          <w:bCs/>
-        </w:rPr>
-        <w:t>float</w:t>
-      </w:r>
-      <w:proofErr w:type="spellEnd"/>
-      <w:r>
-        <w:rPr>
-          <w:b/>
-          <w:bCs/>
-        </w:rPr>
-        <w:t xml:space="preserve">]: </w:t>
+      <w:r>
+        <w:rPr>
+          <w:b/>
+          <w:bCs/>
+        </w:rPr>
+        <w:t xml:space="preserve">Lat y  Lon [float]: </w:t>
       </w:r>
       <w:r>
         <w:t>Coordenadas donde se encuentra el inmueble.</w:t>
@@ -1469,134 +1122,43 @@
           <w:b/>
           <w:bCs/>
         </w:rPr>
-        <w:t>Price [</w:t>
-      </w:r>
-      <w:proofErr w:type="spellStart"/>
-      <w:r>
-        <w:rPr>
-          <w:b/>
-          <w:bCs/>
-        </w:rPr>
-        <w:t>float</w:t>
-      </w:r>
-      <w:proofErr w:type="spellEnd"/>
-      <w:r>
-        <w:rPr>
-          <w:b/>
-          <w:bCs/>
-        </w:rPr>
-        <w:t xml:space="preserve">]:  </w:t>
+        <w:t xml:space="preserve">Price [float]:  </w:t>
       </w:r>
       <w:r>
         <w:t xml:space="preserve"> Precio del inmueble.</w:t>
       </w:r>
     </w:p>
     <w:p>
-      <w:proofErr w:type="spellStart"/>
-      <w:r>
-        <w:rPr>
-          <w:b/>
-          <w:bCs/>
-        </w:rPr>
-        <w:t>Area</w:t>
-      </w:r>
-      <w:proofErr w:type="spellEnd"/>
-      <w:r>
-        <w:rPr>
-          <w:b/>
-          <w:bCs/>
-        </w:rPr>
-        <w:t xml:space="preserve"> [</w:t>
-      </w:r>
-      <w:proofErr w:type="spellStart"/>
-      <w:r>
-        <w:rPr>
-          <w:b/>
-          <w:bCs/>
-        </w:rPr>
-        <w:t>int</w:t>
-      </w:r>
-      <w:proofErr w:type="spellEnd"/>
-      <w:r>
-        <w:rPr>
-          <w:b/>
-          <w:bCs/>
-        </w:rPr>
-        <w:t xml:space="preserve">]: </w:t>
+      <w:r>
+        <w:rPr>
+          <w:b/>
+          <w:bCs/>
+        </w:rPr>
+        <w:t xml:space="preserve">Area [int]: </w:t>
       </w:r>
       <w:r>
         <w:t>Superficie del inmueble en metros cuadrados.</w:t>
       </w:r>
     </w:p>
     <w:p>
-      <w:proofErr w:type="spellStart"/>
-      <w:r>
-        <w:rPr>
-          <w:b/>
-          <w:bCs/>
-        </w:rPr>
-        <w:t>Has_elevator</w:t>
-      </w:r>
-      <w:proofErr w:type="spellEnd"/>
-      <w:r>
-        <w:rPr>
-          <w:b/>
-          <w:bCs/>
-        </w:rPr>
-        <w:t xml:space="preserve"> [</w:t>
-      </w:r>
-      <w:proofErr w:type="spellStart"/>
-      <w:r>
-        <w:rPr>
-          <w:b/>
-          <w:bCs/>
-        </w:rPr>
-        <w:t>boolean</w:t>
-      </w:r>
-      <w:proofErr w:type="spellEnd"/>
-      <w:r>
-        <w:rPr>
-          <w:b/>
-          <w:bCs/>
-        </w:rPr>
-        <w:t xml:space="preserve">]: </w:t>
+      <w:r>
+        <w:rPr>
+          <w:b/>
+          <w:bCs/>
+        </w:rPr>
+        <w:t xml:space="preserve">Has_elevator [boolean]: </w:t>
       </w:r>
       <w:r>
         <w:t>India si tiene ascensor o no. {True,””}</w:t>
       </w:r>
     </w:p>
     <w:p>
-      <w:proofErr w:type="spellStart"/>
-      <w:r>
-        <w:rPr>
-          <w:b/>
-          <w:bCs/>
-        </w:rPr>
-        <w:t>Floor</w:t>
-      </w:r>
-      <w:proofErr w:type="spellEnd"/>
-      <w:r>
-        <w:rPr>
-          <w:b/>
-          <w:bCs/>
-        </w:rPr>
-        <w:t>[</w:t>
-      </w:r>
-      <w:proofErr w:type="spellStart"/>
-      <w:r>
-        <w:rPr>
-          <w:b/>
-          <w:bCs/>
-        </w:rPr>
-        <w:t>int</w:t>
-      </w:r>
-      <w:proofErr w:type="spellEnd"/>
-      <w:r>
-        <w:rPr>
-          <w:b/>
-          <w:bCs/>
-        </w:rPr>
-        <w:t xml:space="preserve">]: </w:t>
+      <w:r>
+        <w:rPr>
+          <w:b/>
+          <w:bCs/>
+        </w:rPr>
+        <w:t xml:space="preserve">Floor[int]: </w:t>
       </w:r>
       <w:r>
         <w:t>Altura respecto a la finca</w:t>
@@ -1608,23 +1170,7 @@
           <w:b/>
           <w:bCs/>
         </w:rPr>
-        <w:t>Exterior[</w:t>
-      </w:r>
-      <w:proofErr w:type="spellStart"/>
-      <w:r>
-        <w:rPr>
-          <w:b/>
-          <w:bCs/>
-        </w:rPr>
-        <w:t>boolean</w:t>
-      </w:r>
-      <w:proofErr w:type="spellEnd"/>
-      <w:r>
-        <w:rPr>
-          <w:b/>
-          <w:bCs/>
-        </w:rPr>
-        <w:t xml:space="preserve">]: </w:t>
+        <w:t xml:space="preserve">Exterior[boolean]: </w:t>
       </w:r>
       <w:r>
         <w:t>Si el inmueble es exterior o no . {True,””}</w:t>
@@ -1637,45 +1183,15 @@
           <w:bCs/>
         </w:rPr>
       </w:pPr>
-      <w:proofErr w:type="spellStart"/>
-      <w:r>
-        <w:rPr>
-          <w:b/>
-          <w:bCs/>
-        </w:rPr>
-        <w:t>Rooms</w:t>
-      </w:r>
-      <w:proofErr w:type="spellEnd"/>
-      <w:r>
-        <w:rPr>
-          <w:b/>
-          <w:bCs/>
-        </w:rPr>
-        <w:t xml:space="preserve"> [</w:t>
-      </w:r>
-      <w:proofErr w:type="spellStart"/>
-      <w:r>
-        <w:rPr>
-          <w:b/>
-          <w:bCs/>
-        </w:rPr>
-        <w:t>int</w:t>
-      </w:r>
-      <w:proofErr w:type="spellEnd"/>
-      <w:r>
-        <w:rPr>
-          <w:b/>
-          <w:bCs/>
-        </w:rPr>
-        <w:t xml:space="preserve">]: </w:t>
-      </w:r>
-      <w:proofErr w:type="spellStart"/>
-      <w:r>
-        <w:t>Num</w:t>
-      </w:r>
-      <w:proofErr w:type="spellEnd"/>
-      <w:r>
-        <w:t xml:space="preserve"> de habitaciones</w:t>
+      <w:r>
+        <w:rPr>
+          <w:b/>
+          <w:bCs/>
+        </w:rPr>
+        <w:t xml:space="preserve">Rooms [int]: </w:t>
+      </w:r>
+      <w:r>
+        <w:t>Num de habitaciones</w:t>
       </w:r>
       <w:r>
         <w:rPr>
@@ -1706,7 +1222,6 @@
           <w:shd w:val="clear" w:color="auto" w:fill="F6F8FA"/>
         </w:rPr>
       </w:pPr>
-      <w:proofErr w:type="spellStart"/>
       <w:r>
         <w:rPr>
           <w:b/>
@@ -1716,7 +1231,6 @@
         </w:rPr>
         <w:t>Dataset</w:t>
       </w:r>
-      <w:proofErr w:type="spellEnd"/>
       <w:r>
         <w:rPr>
           <w:b/>
@@ -1750,7 +1264,6 @@
       </w:r>
     </w:p>
     <w:p>
-      <w:proofErr w:type="spellStart"/>
       <w:r>
         <w:rPr>
           <w:b/>
@@ -1758,29 +1271,12 @@
         </w:rPr>
         <w:t>Code</w:t>
       </w:r>
-      <w:proofErr w:type="spellEnd"/>
-      <w:r>
-        <w:rPr>
-          <w:b/>
-          <w:bCs/>
-        </w:rPr>
-        <w:t xml:space="preserve"> [</w:t>
-      </w:r>
-      <w:proofErr w:type="spellStart"/>
-      <w:r>
-        <w:rPr>
-          <w:b/>
-          <w:bCs/>
-        </w:rPr>
-        <w:t>int</w:t>
-      </w:r>
-      <w:proofErr w:type="spellEnd"/>
-      <w:r>
-        <w:rPr>
-          <w:b/>
-          <w:bCs/>
-        </w:rPr>
-        <w:t>]</w:t>
+      <w:r>
+        <w:rPr>
+          <w:b/>
+          <w:bCs/>
+        </w:rPr>
+        <w:t xml:space="preserve"> [int]</w:t>
       </w:r>
       <w:r>
         <w:rPr>
@@ -1841,39 +1337,7 @@
           <w:sz w:val="23"/>
           <w:szCs w:val="23"/>
         </w:rPr>
-        <w:t xml:space="preserve"> se realizó el día 27.10.2020. Estos datos se recogieron mediante técnicas de Web </w:t>
-      </w:r>
-      <w:proofErr w:type="spellStart"/>
-      <w:r>
-        <w:rPr>
-          <w:sz w:val="23"/>
-          <w:szCs w:val="23"/>
-        </w:rPr>
-        <w:t>scraping</w:t>
-      </w:r>
-      <w:proofErr w:type="spellEnd"/>
-      <w:r>
-        <w:rPr>
-          <w:sz w:val="23"/>
-          <w:szCs w:val="23"/>
-        </w:rPr>
-        <w:t xml:space="preserve"> utilizando la librería </w:t>
-      </w:r>
-      <w:proofErr w:type="spellStart"/>
-      <w:r>
-        <w:rPr>
-          <w:sz w:val="23"/>
-          <w:szCs w:val="23"/>
-        </w:rPr>
-        <w:t>Selenium</w:t>
-      </w:r>
-      <w:proofErr w:type="spellEnd"/>
-      <w:r>
-        <w:rPr>
-          <w:sz w:val="23"/>
-          <w:szCs w:val="23"/>
-        </w:rPr>
-        <w:t xml:space="preserve"> con Python.</w:t>
+        <w:t xml:space="preserve"> se realizó el día 27.10.2020. Estos datos se recogieron mediante técnicas de Web scraping utilizando la librería Selenium con Python.</w:t>
       </w:r>
     </w:p>
     <w:p>
@@ -1954,86 +1418,90 @@
           <w:sz w:val="23"/>
           <w:szCs w:val="23"/>
         </w:rPr>
-        <w:t xml:space="preserve">Es una plataforma web y  Aplicación </w:t>
-      </w:r>
-      <w:r>
+        <w:t xml:space="preserve">Es una plataforma web y  Aplicación móvil,  de propiedades que nació para cambiar la forma en que se venden y arriendan inmuebles en España. </w:t>
+      </w:r>
+    </w:p>
+    <w:p>
+      <w:pPr>
+        <w:pStyle w:val="Default"/>
         <w:rPr>
           <w:sz w:val="23"/>
           <w:szCs w:val="23"/>
         </w:rPr>
-        <w:t>móvil</w:t>
-      </w:r>
-      <w:r>
+      </w:pPr>
+    </w:p>
+    <w:p>
+      <w:pPr>
+        <w:pStyle w:val="Default"/>
         <w:rPr>
           <w:sz w:val="23"/>
           <w:szCs w:val="23"/>
         </w:rPr>
-        <w:t xml:space="preserve">,  de propiedades que nació para cambiar la forma en que se venden y arriendan inmuebles en España. </w:t>
-      </w:r>
-    </w:p>
-    <w:p>
-      <w:pPr>
-        <w:pStyle w:val="Default"/>
+      </w:pPr>
+      <w:r>
         <w:rPr>
           <w:sz w:val="23"/>
           <w:szCs w:val="23"/>
         </w:rPr>
-      </w:pPr>
-    </w:p>
-    <w:p>
-      <w:pPr>
-        <w:pStyle w:val="Default"/>
+        <w:t>Da servicio tanto a inmobiliarias , agentes de la propiedad</w:t>
+      </w:r>
+      <w:r>
         <w:rPr>
           <w:sz w:val="23"/>
           <w:szCs w:val="23"/>
         </w:rPr>
-      </w:pPr>
-      <w:r>
+        <w:t xml:space="preserve"> y a usuarios.</w:t>
+      </w:r>
+    </w:p>
+    <w:p>
+      <w:pPr>
+        <w:pStyle w:val="Default"/>
         <w:rPr>
           <w:sz w:val="23"/>
           <w:szCs w:val="23"/>
         </w:rPr>
-        <w:t xml:space="preserve">Da servicio tanto a </w:t>
-      </w:r>
-      <w:r>
+      </w:pPr>
+    </w:p>
+    <w:p>
+      <w:pPr>
+        <w:pStyle w:val="Default"/>
         <w:rPr>
           <w:sz w:val="23"/>
           <w:szCs w:val="23"/>
         </w:rPr>
-        <w:t>inmobiliarias</w:t>
-      </w:r>
-      <w:r>
+      </w:pPr>
+    </w:p>
+    <w:p>
+      <w:pPr>
+        <w:pStyle w:val="Default"/>
         <w:rPr>
           <w:sz w:val="23"/>
           <w:szCs w:val="23"/>
         </w:rPr>
-        <w:t xml:space="preserve"> , agentes de la propiedad</w:t>
-      </w:r>
+      </w:pPr>
       <w:r>
         <w:rPr>
           <w:sz w:val="23"/>
           <w:szCs w:val="23"/>
         </w:rPr>
-        <w:t xml:space="preserve"> y a usuarios.</w:t>
-      </w:r>
-    </w:p>
-    <w:p>
-      <w:pPr>
-        <w:pStyle w:val="Default"/>
-        <w:rPr>
+        <w:t>Quienes busquen una nueva vivienda o quieran invertir en propiedades encontrarán en Idealista, además de las ofertas disponibles</w:t>
+      </w:r>
+      <w:r>
+        <w:rPr>
+          <w:b/>
+          <w:bCs/>
           <w:sz w:val="23"/>
           <w:szCs w:val="23"/>
         </w:rPr>
-      </w:pPr>
-    </w:p>
-    <w:p>
-      <w:pPr>
-        <w:pStyle w:val="Default"/>
+        <w:t>, valiosa información para tomar las mejores decisiones</w:t>
+      </w:r>
+      <w:r>
         <w:rPr>
           <w:sz w:val="23"/>
           <w:szCs w:val="23"/>
         </w:rPr>
-      </w:pPr>
+        <w:t xml:space="preserve">: promedios de precios, características de los barrios, comparaciones, etc. </w:t>
+      </w:r>
     </w:p>
     <w:p>
       <w:pPr>
@@ -2043,52 +1511,20 @@
           <w:szCs w:val="23"/>
         </w:rPr>
       </w:pPr>
-      <w:r>
+    </w:p>
+    <w:p>
+      <w:pPr>
+        <w:pStyle w:val="Default"/>
         <w:rPr>
           <w:sz w:val="23"/>
           <w:szCs w:val="23"/>
         </w:rPr>
-        <w:t>Quienes busquen una nueva vivienda o quieran invertir en propiedades encontrarán en Idealista, además de las ofertas disponibles</w:t>
-      </w:r>
-      <w:r>
-        <w:rPr>
-          <w:b/>
-          <w:bCs/>
+      </w:pPr>
+      <w:r>
+        <w:rPr>
           <w:sz w:val="23"/>
           <w:szCs w:val="23"/>
         </w:rPr>
-        <w:t>, valiosa información para tomar las mejores decisiones</w:t>
-      </w:r>
-      <w:r>
-        <w:rPr>
-          <w:sz w:val="23"/>
-          <w:szCs w:val="23"/>
-        </w:rPr>
-        <w:t xml:space="preserve">: promedios de precios, características de los barrios, comparaciones, etc. </w:t>
-      </w:r>
-    </w:p>
-    <w:p>
-      <w:pPr>
-        <w:pStyle w:val="Default"/>
-        <w:rPr>
-          <w:sz w:val="23"/>
-          <w:szCs w:val="23"/>
-        </w:rPr>
-      </w:pPr>
-    </w:p>
-    <w:p>
-      <w:pPr>
-        <w:pStyle w:val="Default"/>
-        <w:rPr>
-          <w:sz w:val="23"/>
-          <w:szCs w:val="23"/>
-        </w:rPr>
-      </w:pPr>
-      <w:r>
-        <w:rPr>
-          <w:sz w:val="23"/>
-          <w:szCs w:val="23"/>
-        </w:rPr>
         <w:t>Todo esto a través de:</w:t>
       </w:r>
     </w:p>
@@ -2097,7 +1533,6 @@
         <w:rPr>
           <w:noProof/>
         </w:rPr>
-        <w:lastRenderedPageBreak/>
         <w:drawing>
           <wp:inline distT="0" distB="0" distL="0" distR="0" wp14:anchorId="7B2A02DB" wp14:editId="15BC8A6A">
             <wp:extent cx="4899804" cy="1432951"/>
@@ -2186,27 +1621,7 @@
         <w:rPr>
           <w:rStyle w:val="SubtleEmphasis"/>
         </w:rPr>
-        <w:t>inspiración</w:t>
-      </w:r>
-      <w:r>
-        <w:rPr>
-          <w:rStyle w:val="SubtleEmphasis"/>
-        </w:rPr>
-        <w:t xml:space="preserve">. Explique </w:t>
-      </w:r>
-      <w:proofErr w:type="spellStart"/>
-      <w:r>
-        <w:rPr>
-          <w:rStyle w:val="SubtleEmphasis"/>
-        </w:rPr>
-        <w:t>por que</w:t>
-      </w:r>
-      <w:proofErr w:type="spellEnd"/>
-      <w:r>
-        <w:rPr>
-          <w:rStyle w:val="SubtleEmphasis"/>
-        </w:rPr>
-        <w:t xml:space="preserve"> es interesante este conjunto de datos y que</w:t>
+        <w:t>inspiración. Explique por que es interesante este conjunto de datos y que</w:t>
       </w:r>
       <w:r>
         <w:rPr>
@@ -2242,7 +1657,7 @@
           <w:szCs w:val="23"/>
           <w:lang w:eastAsia="en-US"/>
         </w:rPr>
-        <w:t>S</w:t>
+        <w:t>Se ha decidido recolectar información de las viviendas ofertadas en territorios específicos para así poder estudiar cual es la evolución del precio y la cantidad de las ofertas a lo largo del tiempo</w:t>
       </w:r>
       <w:r>
         <w:rPr>
@@ -2252,7 +1667,7 @@
           <w:szCs w:val="23"/>
           <w:lang w:eastAsia="en-US"/>
         </w:rPr>
-        <w:t>e ha decidido recolectar información de las viviendas ofertadas en territorios específicos para así poder estudiar cual es la evolución del precio y la cantidad de las ofertas a lo largo del tiempo</w:t>
+        <w:t>, extrayendo</w:t>
       </w:r>
       <w:r>
         <w:rPr>
@@ -2262,7 +1677,7 @@
           <w:szCs w:val="23"/>
           <w:lang w:eastAsia="en-US"/>
         </w:rPr>
-        <w:t>, extrayendo</w:t>
+        <w:t xml:space="preserve"> la información del portal inmobiliario Idealista, dado que Idealista es considerado como el portal de viviendas más importante y grande del </w:t>
       </w:r>
       <w:r>
         <w:rPr>
@@ -2272,7 +1687,7 @@
           <w:szCs w:val="23"/>
           <w:lang w:eastAsia="en-US"/>
         </w:rPr>
-        <w:t xml:space="preserve"> la información del portal inmobiliario Idealista, dado que Idealista es considerado como el portal de viviendas más importante y grande del </w:t>
+        <w:t>país.</w:t>
       </w:r>
       <w:r>
         <w:rPr>
@@ -2282,16 +1697,6 @@
           <w:szCs w:val="23"/>
           <w:lang w:eastAsia="en-US"/>
         </w:rPr>
-        <w:t>país.</w:t>
-      </w:r>
-      <w:r>
-        <w:rPr>
-          <w:rFonts w:ascii="Arial" w:eastAsiaTheme="minorHAnsi" w:hAnsi="Arial" w:cs="Arial"/>
-          <w:color w:val="000000"/>
-          <w:sz w:val="23"/>
-          <w:szCs w:val="23"/>
-          <w:lang w:eastAsia="en-US"/>
-        </w:rPr>
         <w:t xml:space="preserve"> </w:t>
       </w:r>
     </w:p>
@@ -2323,21 +1728,7 @@
         <w:rPr>
           <w:rStyle w:val="SubtleEmphasis"/>
         </w:rPr>
-        <w:t xml:space="preserve">Licencia. Seleccione una de estas licencias para su </w:t>
-      </w:r>
-      <w:proofErr w:type="spellStart"/>
-      <w:r>
-        <w:rPr>
-          <w:rStyle w:val="SubtleEmphasis"/>
-        </w:rPr>
-        <w:t>dataset</w:t>
-      </w:r>
-      <w:proofErr w:type="spellEnd"/>
-      <w:r>
-        <w:rPr>
-          <w:rStyle w:val="SubtleEmphasis"/>
-        </w:rPr>
-        <w:t xml:space="preserve"> y explique el motivo</w:t>
+        <w:t>Licencia. Seleccione una de estas licencias para su dataset y explique el motivo</w:t>
       </w:r>
       <w:r>
         <w:rPr>
@@ -2449,27 +1840,7 @@
           <w:color w:val="auto"/>
           <w:lang w:val="en-US"/>
         </w:rPr>
-        <w:t>Database released under Open Database License, individual contents</w:t>
-      </w:r>
-      <w:r>
-        <w:rPr>
-          <w:rStyle w:val="SubtleEmphasis"/>
-          <w:i w:val="0"/>
-          <w:iCs w:val="0"/>
-          <w:color w:val="auto"/>
-          <w:lang w:val="en-US"/>
-        </w:rPr>
-        <w:t xml:space="preserve"> </w:t>
-      </w:r>
-      <w:r>
-        <w:rPr>
-          <w:rStyle w:val="SubtleEmphasis"/>
-          <w:i w:val="0"/>
-          <w:iCs w:val="0"/>
-          <w:color w:val="auto"/>
-          <w:lang w:val="en-US"/>
-        </w:rPr>
-        <w:t>under Database Contents License</w:t>
+        <w:t>Database released under Open Database License, individual contents under Database Contents License</w:t>
       </w:r>
     </w:p>
     <w:p>
@@ -2512,7 +1883,6 @@
           <w:color w:val="auto"/>
         </w:rPr>
       </w:pPr>
-      <w:proofErr w:type="spellStart"/>
       <w:r>
         <w:rPr>
           <w:rStyle w:val="SubtleEmphasis"/>
@@ -2520,9 +1890,8 @@
           <w:iCs w:val="0"/>
           <w:color w:val="auto"/>
         </w:rPr>
-        <w:t>Unknown</w:t>
-      </w:r>
-      <w:proofErr w:type="spellEnd"/>
+        <w:t>Unknown License</w:t>
+      </w:r>
       <w:r>
         <w:rPr>
           <w:rStyle w:val="SubtleEmphasis"/>
@@ -2530,19 +1899,18 @@
           <w:iCs w:val="0"/>
           <w:color w:val="auto"/>
         </w:rPr>
-        <w:t xml:space="preserve"> </w:t>
-      </w:r>
-      <w:proofErr w:type="spellStart"/>
-      <w:r>
+        <w:t>.</w:t>
+      </w:r>
+    </w:p>
+    <w:p>
+      <w:pPr>
         <w:rPr>
           <w:rStyle w:val="SubtleEmphasis"/>
           <w:i w:val="0"/>
           <w:iCs w:val="0"/>
           <w:color w:val="auto"/>
         </w:rPr>
-        <w:t>License</w:t>
-      </w:r>
-      <w:proofErr w:type="spellEnd"/>
+      </w:pPr>
       <w:r>
         <w:rPr>
           <w:rStyle w:val="SubtleEmphasis"/>
@@ -2550,137 +1918,86 @@
           <w:iCs w:val="0"/>
           <w:color w:val="auto"/>
         </w:rPr>
-        <w:t>.</w:t>
-      </w:r>
-    </w:p>
-    <w:p>
-      <w:pPr>
-        <w:rPr>
-          <w:rStyle w:val="SubtleEmphasis"/>
+        <w:t xml:space="preserve">Hemos elegido la licencia  </w:t>
+      </w:r>
+      <w:r>
+        <w:rPr>
+          <w:rStyle w:val="SubtleEmphasis"/>
+          <w:b/>
+          <w:bCs/>
           <w:i w:val="0"/>
           <w:iCs w:val="0"/>
           <w:color w:val="auto"/>
         </w:rPr>
-      </w:pPr>
-      <w:r>
-        <w:rPr>
-          <w:rStyle w:val="SubtleEmphasis"/>
+        <w:t>CC BY-NC-SA 4.0 License</w:t>
+      </w:r>
+      <w:r>
+        <w:rPr>
+          <w:rStyle w:val="SubtleEmphasis"/>
+          <w:b/>
+          <w:bCs/>
           <w:i w:val="0"/>
           <w:iCs w:val="0"/>
           <w:color w:val="auto"/>
         </w:rPr>
-        <w:t xml:space="preserve">Hemos elegido la licencia  </w:t>
-      </w:r>
-      <w:r>
-        <w:rPr>
-          <w:rStyle w:val="SubtleEmphasis"/>
-          <w:b/>
-          <w:bCs/>
+        <w:t>-</w:t>
+      </w:r>
+    </w:p>
+    <w:p>
+      <w:pPr>
+        <w:rPr>
+          <w:rStyle w:val="SubtleEmphasis"/>
           <w:i w:val="0"/>
           <w:iCs w:val="0"/>
           <w:color w:val="auto"/>
         </w:rPr>
-        <w:t xml:space="preserve">CC BY-NC-SA 4.0 </w:t>
-      </w:r>
-      <w:proofErr w:type="spellStart"/>
-      <w:r>
-        <w:rPr>
-          <w:rStyle w:val="SubtleEmphasis"/>
-          <w:b/>
-          <w:bCs/>
+      </w:pPr>
+      <w:r>
+        <w:rPr>
+          <w:rStyle w:val="SubtleEmphasis"/>
           <w:i w:val="0"/>
           <w:iCs w:val="0"/>
           <w:color w:val="auto"/>
         </w:rPr>
-        <w:t>License</w:t>
-      </w:r>
-      <w:proofErr w:type="spellEnd"/>
-      <w:r>
-        <w:rPr>
-          <w:rStyle w:val="SubtleEmphasis"/>
-          <w:b/>
-          <w:bCs/>
+        <w:t>El motivo de la selección es una licencia de código abierto, al ser un trabajo práctico hemos pensado que es importante que esta información se pueda estudiar, compartir con la finalidad de que muchas usuarios tengan acceso y se puedan beneficiar.</w:t>
+      </w:r>
+    </w:p>
+    <w:p>
+      <w:pPr>
+        <w:rPr>
+          <w:rStyle w:val="SubtleEmphasis"/>
           <w:i w:val="0"/>
           <w:iCs w:val="0"/>
           <w:color w:val="auto"/>
         </w:rPr>
-        <w:t>-</w:t>
-      </w:r>
-    </w:p>
-    <w:p>
-      <w:pPr>
+      </w:pPr>
+      <w:r>
         <w:rPr>
           <w:rStyle w:val="SubtleEmphasis"/>
           <w:i w:val="0"/>
           <w:iCs w:val="0"/>
           <w:color w:val="auto"/>
         </w:rPr>
-      </w:pPr>
-      <w:r>
+        <w:t>Esta información se podrá utilizar bajo una propósito No comercial, y en caso de modificar los datasets, se deben de distribuir bajo la misma licencia que los originales.</w:t>
+      </w:r>
+    </w:p>
+    <w:p>
+      <w:pPr>
         <w:rPr>
           <w:rStyle w:val="SubtleEmphasis"/>
           <w:i w:val="0"/>
           <w:iCs w:val="0"/>
           <w:color w:val="auto"/>
         </w:rPr>
-        <w:t>El motivo de la selección es una licencia de código abierto, al ser un trabajo práctico hemos pensado que es importante que esta información se pueda estudiar, compartir con la finalidad de que muchas usuarios tengan acceso y se puedan beneficiar.</w:t>
-      </w:r>
-    </w:p>
-    <w:p>
-      <w:pPr>
+      </w:pPr>
+      <w:r>
         <w:rPr>
           <w:rStyle w:val="SubtleEmphasis"/>
           <w:i w:val="0"/>
           <w:iCs w:val="0"/>
           <w:color w:val="auto"/>
         </w:rPr>
-      </w:pPr>
-      <w:r>
-        <w:rPr>
-          <w:rStyle w:val="SubtleEmphasis"/>
-          <w:i w:val="0"/>
-          <w:iCs w:val="0"/>
-          <w:color w:val="auto"/>
-        </w:rPr>
-        <w:t xml:space="preserve">Esta información se podrá utilizar bajo una propósito No comercial, y en caso de modificar los </w:t>
-      </w:r>
-      <w:proofErr w:type="spellStart"/>
-      <w:r>
-        <w:rPr>
-          <w:rStyle w:val="SubtleEmphasis"/>
-          <w:i w:val="0"/>
-          <w:iCs w:val="0"/>
-          <w:color w:val="auto"/>
-        </w:rPr>
-        <w:t>datasets</w:t>
-      </w:r>
-      <w:proofErr w:type="spellEnd"/>
-      <w:r>
-        <w:rPr>
-          <w:rStyle w:val="SubtleEmphasis"/>
-          <w:i w:val="0"/>
-          <w:iCs w:val="0"/>
-          <w:color w:val="auto"/>
-        </w:rPr>
-        <w:t>, se deben de distribuir bajo la misma licencia que los originales.</w:t>
-      </w:r>
-    </w:p>
-    <w:p>
-      <w:pPr>
-        <w:rPr>
-          <w:rStyle w:val="SubtleEmphasis"/>
-          <w:i w:val="0"/>
-          <w:iCs w:val="0"/>
-          <w:color w:val="auto"/>
-        </w:rPr>
-      </w:pPr>
-      <w:r>
-        <w:rPr>
-          <w:rStyle w:val="SubtleEmphasis"/>
-          <w:i w:val="0"/>
-          <w:iCs w:val="0"/>
-          <w:color w:val="auto"/>
-        </w:rPr>
+        <w:lastRenderedPageBreak/>
         <w:t>Se debe de dar crédito a los creadores, en el caso de uso de esta información y mencionar y guardar registro de las modificaciones en caso de que las hubiera</w:t>
       </w:r>
     </w:p>
@@ -2719,21 +2036,7 @@
         <w:rPr>
           <w:rStyle w:val="SubtleEmphasis"/>
         </w:rPr>
-        <w:t xml:space="preserve">Código. Adjuntar el código con el que se ha generado el </w:t>
-      </w:r>
-      <w:proofErr w:type="spellStart"/>
-      <w:r>
-        <w:rPr>
-          <w:rStyle w:val="SubtleEmphasis"/>
-        </w:rPr>
-        <w:t>dataset</w:t>
-      </w:r>
-      <w:proofErr w:type="spellEnd"/>
-      <w:r>
-        <w:rPr>
-          <w:rStyle w:val="SubtleEmphasis"/>
-        </w:rPr>
-        <w:t xml:space="preserve">, preferiblemente en Python o, alternativamente, en R. </w:t>
+        <w:t xml:space="preserve">Código. Adjuntar el código con el que se ha generado el dataset, preferiblemente en Python o, alternativamente, en R. </w:t>
       </w:r>
     </w:p>
     <w:p>
@@ -2761,7 +2064,6 @@
           <w:iCs w:val="0"/>
           <w:color w:val="auto"/>
         </w:rPr>
-        <w:lastRenderedPageBreak/>
         <w:t>Adjuntamos la URL del GitHub donde está el código,</w:t>
       </w:r>
     </w:p>
@@ -2803,47 +2105,11 @@
           <w:rStyle w:val="SubtleEmphasis"/>
         </w:rPr>
       </w:pPr>
-      <w:proofErr w:type="spellStart"/>
-      <w:r>
-        <w:rPr>
-          <w:rStyle w:val="SubtleEmphasis"/>
-        </w:rPr>
-        <w:t>Dataset</w:t>
-      </w:r>
-      <w:proofErr w:type="spellEnd"/>
-      <w:r>
-        <w:rPr>
-          <w:rStyle w:val="SubtleEmphasis"/>
-        </w:rPr>
-        <w:t xml:space="preserve">. Publicación del </w:t>
-      </w:r>
-      <w:proofErr w:type="spellStart"/>
-      <w:r>
-        <w:rPr>
-          <w:rStyle w:val="SubtleEmphasis"/>
-        </w:rPr>
-        <w:t>dataset</w:t>
-      </w:r>
-      <w:proofErr w:type="spellEnd"/>
-      <w:r>
-        <w:rPr>
-          <w:rStyle w:val="SubtleEmphasis"/>
-        </w:rPr>
-        <w:t xml:space="preserve"> en formato CSV en </w:t>
-      </w:r>
-      <w:proofErr w:type="spellStart"/>
-      <w:r>
-        <w:rPr>
-          <w:rStyle w:val="SubtleEmphasis"/>
-        </w:rPr>
-        <w:t>Zenodo</w:t>
-      </w:r>
-      <w:proofErr w:type="spellEnd"/>
-      <w:r>
-        <w:rPr>
-          <w:rStyle w:val="SubtleEmphasis"/>
-        </w:rPr>
-        <w:t xml:space="preserve"> (obtención del DOI)con una breve descripción.</w:t>
+      <w:r>
+        <w:rPr>
+          <w:rStyle w:val="SubtleEmphasis"/>
+        </w:rPr>
+        <w:t>Dataset. Publicación del dataset en formato CSV en Zenodo (obtención del DOI)con una breve descripción.</w:t>
       </w:r>
     </w:p>
     <w:p>
@@ -2877,76 +2143,52 @@
           <w:sz w:val="23"/>
           <w:szCs w:val="23"/>
         </w:rPr>
-        <w:t xml:space="preserve"> obtenido por la publicación del </w:t>
-      </w:r>
-      <w:proofErr w:type="spellStart"/>
-      <w:r>
-        <w:rPr>
+        <w:t xml:space="preserve"> obtenido por la publicación del dataset es “</w:t>
+      </w:r>
+      <w:r>
+        <w:rPr>
+          <w:b/>
+          <w:bCs/>
           <w:sz w:val="23"/>
           <w:szCs w:val="23"/>
         </w:rPr>
-        <w:t>dataset</w:t>
-      </w:r>
-      <w:proofErr w:type="spellEnd"/>
+        <w:t>10.5281/zenodo.4147720</w:t>
+      </w:r>
       <w:r>
         <w:rPr>
           <w:sz w:val="23"/>
           <w:szCs w:val="23"/>
         </w:rPr>
-        <w:t xml:space="preserve"> es </w:t>
-      </w:r>
-      <w:r>
-        <w:rPr>
+        <w:t>”.</w:t>
+      </w:r>
+      <w:r>
+        <w:rPr>
+          <w:b/>
+          <w:bCs/>
           <w:sz w:val="23"/>
           <w:szCs w:val="23"/>
         </w:rPr>
-        <w:t>“</w:t>
-      </w:r>
-      <w:r>
+        <w:t xml:space="preserve"> </w:t>
+      </w:r>
+    </w:p>
+    <w:p>
+      <w:pPr>
+        <w:pStyle w:val="Default"/>
         <w:rPr>
           <w:b/>
           <w:bCs/>
           <w:sz w:val="23"/>
           <w:szCs w:val="23"/>
         </w:rPr>
-        <w:t>10.5281/zenodo.4147720</w:t>
-      </w:r>
-      <w:r>
-        <w:rPr>
-          <w:sz w:val="23"/>
-          <w:szCs w:val="23"/>
-        </w:rPr>
-        <w:t>”.</w:t>
-      </w:r>
-      <w:r>
-        <w:rPr>
-          <w:b/>
-          <w:bCs/>
-          <w:sz w:val="23"/>
-          <w:szCs w:val="23"/>
-        </w:rPr>
-        <w:t xml:space="preserve"> </w:t>
-      </w:r>
+      </w:pPr>
     </w:p>
     <w:p>
       <w:pPr>
         <w:pStyle w:val="Default"/>
         <w:rPr>
-          <w:b/>
-          <w:bCs/>
-          <w:sz w:val="23"/>
-          <w:szCs w:val="23"/>
-        </w:rPr>
-      </w:pPr>
-    </w:p>
-    <w:p>
-      <w:pPr>
-        <w:pStyle w:val="Default"/>
-        <w:rPr>
           <w:lang w:val="en-US"/>
         </w:rPr>
       </w:pPr>
-      <w:proofErr w:type="spellStart"/>
       <w:r>
         <w:rPr>
           <w:b/>
@@ -2957,7 +2199,6 @@
         </w:rPr>
         <w:t>Descripcion</w:t>
       </w:r>
-      <w:proofErr w:type="spellEnd"/>
       <w:r>
         <w:rPr>
           <w:sz w:val="23"/>
@@ -3023,12 +2264,6 @@
         <w:gridCol w:w="2722"/>
       </w:tblGrid>
       <w:tr>
-        <w:tblPrEx>
-          <w:tblCellMar>
-            <w:top w:w="0" w:type="dxa"/>
-            <w:bottom w:w="0" w:type="dxa"/>
-          </w:tblCellMar>
-        </w:tblPrEx>
         <w:trPr>
           <w:trHeight w:val="112"/>
         </w:trPr>
@@ -3094,12 +2329,6 @@
         </w:tc>
       </w:tr>
       <w:tr>
-        <w:tblPrEx>
-          <w:tblCellMar>
-            <w:top w:w="0" w:type="dxa"/>
-            <w:bottom w:w="0" w:type="dxa"/>
-          </w:tblCellMar>
-        </w:tblPrEx>
         <w:trPr>
           <w:trHeight w:val="116"/>
         </w:trPr>
@@ -3192,12 +2421,6 @@
         </w:tc>
       </w:tr>
       <w:tr>
-        <w:tblPrEx>
-          <w:tblCellMar>
-            <w:top w:w="0" w:type="dxa"/>
-            <w:bottom w:w="0" w:type="dxa"/>
-          </w:tblCellMar>
-        </w:tblPrEx>
         <w:trPr>
           <w:trHeight w:val="116"/>
         </w:trPr>
@@ -3290,12 +2513,6 @@
         </w:tc>
       </w:tr>
       <w:tr>
-        <w:tblPrEx>
-          <w:tblCellMar>
-            <w:top w:w="0" w:type="dxa"/>
-            <w:bottom w:w="0" w:type="dxa"/>
-          </w:tblCellMar>
-        </w:tblPrEx>
         <w:trPr>
           <w:trHeight w:val="116"/>
         </w:trPr>
@@ -3417,19 +2634,11 @@
           <w:color w:val="595959" w:themeColor="text1" w:themeTint="A6"/>
         </w:rPr>
       </w:pPr>
-      <w:proofErr w:type="spellStart"/>
       <w:r>
         <w:rPr>
           <w:lang w:val="en-US"/>
         </w:rPr>
-        <w:t>Recursos</w:t>
-      </w:r>
-      <w:proofErr w:type="spellEnd"/>
-      <w:r>
-        <w:rPr>
-          <w:lang w:val="en-US"/>
-        </w:rPr>
-        <w:t>:</w:t>
+        <w:t>Recursos:</w:t>
       </w:r>
     </w:p>
     <w:p>
@@ -3454,23 +2663,13 @@
           <w:lang w:val="en-US"/>
         </w:rPr>
       </w:pPr>
-      <w:proofErr w:type="spellStart"/>
       <w:r>
         <w:rPr>
           <w:sz w:val="23"/>
           <w:szCs w:val="23"/>
           <w:lang w:val="en-US"/>
         </w:rPr>
-        <w:t>Subirats</w:t>
-      </w:r>
-      <w:proofErr w:type="spellEnd"/>
-      <w:r>
-        <w:rPr>
-          <w:sz w:val="23"/>
-          <w:szCs w:val="23"/>
-          <w:lang w:val="en-US"/>
-        </w:rPr>
-        <w:t>, L., Calvo, M. (2018). Web Scraping. Editorial UOC.</w:t>
+        <w:t>Subirats, L., Calvo, M. (2018). Web Scraping. Editorial UOC.</w:t>
       </w:r>
     </w:p>
     <w:p>
@@ -3485,21 +2684,12 @@
           <w:szCs w:val="23"/>
         </w:rPr>
       </w:pPr>
-      <w:proofErr w:type="spellStart"/>
       <w:r>
         <w:rPr>
           <w:sz w:val="23"/>
           <w:szCs w:val="23"/>
         </w:rPr>
-        <w:t>Masip</w:t>
-      </w:r>
-      <w:proofErr w:type="spellEnd"/>
-      <w:r>
-        <w:rPr>
-          <w:sz w:val="23"/>
-          <w:szCs w:val="23"/>
-        </w:rPr>
-        <w:t xml:space="preserve">, D. El lenguaje Python. </w:t>
+        <w:t xml:space="preserve">Masip, D. El lenguaje Python. </w:t>
       </w:r>
       <w:r>
         <w:rPr>
@@ -3534,39 +2724,7 @@
           <w:szCs w:val="23"/>
           <w:lang w:val="en-US"/>
         </w:rPr>
-        <w:t>L</w:t>
-      </w:r>
-      <w:r>
-        <w:rPr>
-          <w:rFonts w:ascii="Arial" w:hAnsi="Arial" w:cs="Arial"/>
-          <w:color w:val="000000"/>
-          <w:sz w:val="23"/>
-          <w:szCs w:val="23"/>
-          <w:lang w:val="en-US"/>
-        </w:rPr>
-        <w:t xml:space="preserve">awson, R. (2015). Web Scraping with Python. </w:t>
-      </w:r>
-      <w:proofErr w:type="spellStart"/>
-      <w:r>
-        <w:rPr>
-          <w:rFonts w:ascii="Arial" w:hAnsi="Arial" w:cs="Arial"/>
-          <w:color w:val="000000"/>
-          <w:sz w:val="23"/>
-          <w:szCs w:val="23"/>
-          <w:lang w:val="en-US"/>
-        </w:rPr>
-        <w:t>Packt</w:t>
-      </w:r>
-      <w:proofErr w:type="spellEnd"/>
-      <w:r>
-        <w:rPr>
-          <w:rFonts w:ascii="Arial" w:hAnsi="Arial" w:cs="Arial"/>
-          <w:color w:val="000000"/>
-          <w:sz w:val="23"/>
-          <w:szCs w:val="23"/>
-          <w:lang w:val="en-US"/>
-        </w:rPr>
-        <w:t xml:space="preserve"> Publishing Ltd. Chapter 2. Scraping the Data.</w:t>
+        <w:t>Lawson, R. (2015). Web Scraping with Python. Packt Publishing Ltd. Chapter 2. Scraping the Data.</w:t>
       </w:r>
     </w:p>
     <w:p>
@@ -6162,6 +5320,7 @@
   <w:style w:type="character" w:default="1" w:styleId="DefaultParagraphFont">
     <w:name w:val="Default Paragraph Font"/>
     <w:uiPriority w:val="1"/>
+    <w:semiHidden/>
     <w:unhideWhenUsed/>
   </w:style>
   <w:style w:type="table" w:default="1" w:styleId="TableNormal">

</xml_diff>

<commit_message>
modificacion de la URL del Git
</commit_message>
<xml_diff>
--- a/PRAC1_idealistaScrapper.docx
+++ b/PRAC1_idealistaScrapper.docx
@@ -183,6 +183,7 @@
     <w:p>
       <w:pPr>
         <w:pStyle w:val="ListParagraph"/>
+        <w:ind w:left="360"/>
         <w:rPr>
           <w:rStyle w:val="SubtleEmphasis"/>
         </w:rPr>
@@ -192,18 +193,21 @@
       <w:pPr>
         <w:pStyle w:val="ListParagraph"/>
         <w:rPr>
-          <w:rStyle w:val="BookTitle"/>
-        </w:rPr>
-      </w:pPr>
-      <w:r>
-        <w:rPr>
-          <w:rStyle w:val="BookTitle"/>
-        </w:rPr>
-        <w:t>https://github.com/Villaz/idealistaScraper/wiki</w:t>
-      </w:r>
-    </w:p>
-    <w:p>
-      <w:pPr>
+          <w:rStyle w:val="SubtleEmphasis"/>
+        </w:rPr>
+      </w:pPr>
+      <w:hyperlink r:id="rId6" w:history="1">
+        <w:r>
+          <w:rPr>
+            <w:rStyle w:val="Hyperlink"/>
+          </w:rPr>
+          <w:t>https://github.com/Villaz/idealistaScraper/wiki</w:t>
+        </w:r>
+      </w:hyperlink>
+    </w:p>
+    <w:p>
+      <w:pPr>
+        <w:pStyle w:val="ListParagraph"/>
         <w:rPr>
           <w:rStyle w:val="SubtleEmphasis"/>
         </w:rPr>
@@ -286,13 +290,27 @@
         <w:rPr>
           <w:rStyle w:val="SubtleEmphasis"/>
         </w:rPr>
-        <w:t>Definir un título para el D</w:t>
-      </w:r>
-      <w:r>
-        <w:rPr>
-          <w:rStyle w:val="SubtleEmphasis"/>
-        </w:rPr>
-        <w:t>ataset. Elegir un título que sea descriptivo.</w:t>
+        <w:t xml:space="preserve">Definir un título para el </w:t>
+      </w:r>
+      <w:proofErr w:type="spellStart"/>
+      <w:r>
+        <w:rPr>
+          <w:rStyle w:val="SubtleEmphasis"/>
+        </w:rPr>
+        <w:t>D</w:t>
+      </w:r>
+      <w:r>
+        <w:rPr>
+          <w:rStyle w:val="SubtleEmphasis"/>
+        </w:rPr>
+        <w:t>ataset</w:t>
+      </w:r>
+      <w:proofErr w:type="spellEnd"/>
+      <w:r>
+        <w:rPr>
+          <w:rStyle w:val="SubtleEmphasis"/>
+        </w:rPr>
+        <w:t>. Elegir un título que sea descriptivo.</w:t>
       </w:r>
     </w:p>
     <w:p>
@@ -306,7 +324,23 @@
     </w:p>
     <w:p>
       <w:r>
-        <w:t>El título del dataset depende de la tipología y zona geográfica donde se realiza el proceso de scraping. El formato seguirá la siguiente estructura:</w:t>
+        <w:t xml:space="preserve">El título del </w:t>
+      </w:r>
+      <w:proofErr w:type="spellStart"/>
+      <w:r>
+        <w:t>dataset</w:t>
+      </w:r>
+      <w:proofErr w:type="spellEnd"/>
+      <w:r>
+        <w:t xml:space="preserve"> depende de la tipología y zona geográfica donde se realiza el proceso de </w:t>
+      </w:r>
+      <w:proofErr w:type="spellStart"/>
+      <w:r>
+        <w:t>scraping</w:t>
+      </w:r>
+      <w:proofErr w:type="spellEnd"/>
+      <w:r>
+        <w:t>. El formato seguirá la siguiente estructura:</w:t>
       </w:r>
     </w:p>
     <w:p>
@@ -375,22 +409,37 @@
         <w:rPr>
           <w:rStyle w:val="SubtleEmphasis"/>
         </w:rPr>
-        <w:t>Descripción del Datase</w:t>
-      </w:r>
-      <w:r>
-        <w:rPr>
-          <w:rStyle w:val="SubtleEmphasis"/>
-        </w:rPr>
-        <w:t>t.</w:t>
-      </w:r>
-    </w:p>
-    <w:p>
-      <w:pPr>
-        <w:rPr>
-          <w:b/>
-          <w:bCs/>
-        </w:rPr>
-      </w:pPr>
+        <w:t xml:space="preserve">Descripción del </w:t>
+      </w:r>
+      <w:proofErr w:type="spellStart"/>
+      <w:r>
+        <w:rPr>
+          <w:rStyle w:val="SubtleEmphasis"/>
+        </w:rPr>
+        <w:t>Datase</w:t>
+      </w:r>
+      <w:r>
+        <w:rPr>
+          <w:rStyle w:val="SubtleEmphasis"/>
+        </w:rPr>
+        <w:t>t</w:t>
+      </w:r>
+      <w:proofErr w:type="spellEnd"/>
+      <w:r>
+        <w:rPr>
+          <w:rStyle w:val="SubtleEmphasis"/>
+        </w:rPr>
+        <w:t>.</w:t>
+      </w:r>
+    </w:p>
+    <w:p>
+      <w:pPr>
+        <w:rPr>
+          <w:b/>
+          <w:bCs/>
+        </w:rPr>
+      </w:pPr>
+      <w:proofErr w:type="spellStart"/>
       <w:r>
         <w:rPr>
           <w:b/>
@@ -403,7 +452,15 @@
           <w:b/>
           <w:bCs/>
         </w:rPr>
-        <w:t>ataset de viviendas</w:t>
+        <w:t>ataset</w:t>
+      </w:r>
+      <w:proofErr w:type="spellEnd"/>
+      <w:r>
+        <w:rPr>
+          <w:b/>
+          <w:bCs/>
+        </w:rPr>
+        <w:t xml:space="preserve"> de viviendas</w:t>
       </w:r>
       <w:r>
         <w:rPr>
@@ -418,7 +475,35 @@
         <w:t>Cont</w:t>
       </w:r>
       <w:r>
-        <w:t>iene los datos principales de cada uno de los anuncios publicados en idealista. Tal como se ha comentado en el apartado anterior el nombre del mismo es "tipo_transaccion"-"tipologia"_"ciudad"-"provincia".csv Por lo tanto podr</w:t>
+        <w:t>iene los datos principales de cada uno de los anuncios publicados en idealista. Tal como se ha comentado en el apartado anterior el nombre del mismo es "tipo_</w:t>
+      </w:r>
+      <w:proofErr w:type="spellStart"/>
+      <w:r>
+        <w:t>transaccion</w:t>
+      </w:r>
+      <w:proofErr w:type="spellEnd"/>
+      <w:r>
+        <w:t>"-"</w:t>
+      </w:r>
+      <w:proofErr w:type="spellStart"/>
+      <w:r>
+        <w:t>tipologia</w:t>
+      </w:r>
+      <w:proofErr w:type="spellEnd"/>
+      <w:r>
+        <w:t>"_"ciudad"-"provincia".</w:t>
+      </w:r>
+      <w:proofErr w:type="spellStart"/>
+      <w:r>
+        <w:t>csv</w:t>
+      </w:r>
+      <w:proofErr w:type="spellEnd"/>
+      <w:r>
+        <w:t xml:space="preserve"> Por lo tanto </w:t>
+      </w:r>
+      <w:proofErr w:type="spellStart"/>
+      <w:r>
+        <w:t>podr</w:t>
       </w:r>
       <w:r>
         <w:rPr>
@@ -427,7 +512,27 @@
         <w:t>ᮠ</w:t>
       </w:r>
       <w:r>
-        <w:t>existir tantos CSVs como distintas bsquedas existan.</w:t>
+        <w:t>existir</w:t>
+      </w:r>
+      <w:proofErr w:type="spellEnd"/>
+      <w:r>
+        <w:t xml:space="preserve"> tantos </w:t>
+      </w:r>
+      <w:proofErr w:type="spellStart"/>
+      <w:r>
+        <w:t>CSVs</w:t>
+      </w:r>
+      <w:proofErr w:type="spellEnd"/>
+      <w:r>
+        <w:t xml:space="preserve"> como distintas </w:t>
+      </w:r>
+      <w:proofErr w:type="spellStart"/>
+      <w:r>
+        <w:t>bsquedas</w:t>
+      </w:r>
+      <w:proofErr w:type="spellEnd"/>
+      <w:r>
+        <w:t xml:space="preserve"> existan.</w:t>
       </w:r>
     </w:p>
     <w:p>
@@ -454,7 +559,15 @@
     </w:p>
     <w:p>
       <w:r>
-        <w:t>&lt;tipo_transaccion&gt;-_-</w:t>
+        <w:t>&lt;</w:t>
+      </w:r>
+      <w:proofErr w:type="spellStart"/>
+      <w:r>
+        <w:t>tipo_transaccion</w:t>
+      </w:r>
+      <w:proofErr w:type="spellEnd"/>
+      <w:r>
+        <w:t>&gt;-_-</w:t>
       </w:r>
       <w:r>
         <w:t>&lt;tipología&gt;-_-</w:t>
@@ -466,8 +579,13 @@
         <w:t>ciudad</w:t>
       </w:r>
       <w:r>
-        <w:t>&gt;.csv</w:t>
-      </w:r>
+        <w:t>&gt;.</w:t>
+      </w:r>
+      <w:proofErr w:type="spellStart"/>
+      <w:r>
+        <w:t>csv</w:t>
+      </w:r>
+      <w:proofErr w:type="spellEnd"/>
     </w:p>
     <w:p>
       <w:r>
@@ -496,12 +614,21 @@
       </w:pPr>
     </w:p>
     <w:p>
-      <w:r>
-        <w:rPr>
-          <w:b/>
-          <w:bCs/>
-        </w:rPr>
-        <w:t>tipo_transaccion:</w:t>
+      <w:proofErr w:type="spellStart"/>
+      <w:r>
+        <w:rPr>
+          <w:b/>
+          <w:bCs/>
+        </w:rPr>
+        <w:t>tipo_transaccion</w:t>
+      </w:r>
+      <w:proofErr w:type="spellEnd"/>
+      <w:r>
+        <w:rPr>
+          <w:b/>
+          <w:bCs/>
+        </w:rPr>
+        <w:t>:</w:t>
       </w:r>
       <w:r>
         <w:t xml:space="preserve"> puede ser venta o alquiler.</w:t>
@@ -526,7 +653,15 @@
         <w:t>viviendas</w:t>
       </w:r>
       <w:r>
-        <w:t>, pero se puede extender a cualquier tipologia existente en el portal de Idealista.</w:t>
+        <w:t xml:space="preserve">, pero se puede extender a cualquier </w:t>
+      </w:r>
+      <w:proofErr w:type="spellStart"/>
+      <w:r>
+        <w:t>tipologia</w:t>
+      </w:r>
+      <w:proofErr w:type="spellEnd"/>
+      <w:r>
+        <w:t xml:space="preserve"> existente en el portal de Idealista.</w:t>
       </w:r>
     </w:p>
     <w:p>
@@ -568,12 +703,21 @@
           <w:bCs/>
         </w:rPr>
       </w:pPr>
-      <w:r>
-        <w:rPr>
-          <w:b/>
-          <w:bCs/>
-        </w:rPr>
-        <w:t>Dataset imágene</w:t>
+      <w:proofErr w:type="spellStart"/>
+      <w:r>
+        <w:rPr>
+          <w:b/>
+          <w:bCs/>
+        </w:rPr>
+        <w:t>Dataset</w:t>
+      </w:r>
+      <w:proofErr w:type="spellEnd"/>
+      <w:r>
+        <w:rPr>
+          <w:b/>
+          <w:bCs/>
+        </w:rPr>
+        <w:t xml:space="preserve"> imágene</w:t>
       </w:r>
       <w:r>
         <w:rPr>
@@ -585,17 +729,65 @@
     </w:p>
     <w:p>
       <w:r>
-        <w:t>Contiene las URLs de las imagenes encontradas para cada uno de los inmuebles capturados. Una vez que se tiene este dataframe hay que ejecutar un nuevo scraper para descargar las imágenes a un repositorio propio.</w:t>
-      </w:r>
-    </w:p>
-    <w:p>
-      <w:r>
-        <w:t>El formato del dataset es un CSV con cabecera y utilizando una coma "," para separar los atributos.</w:t>
-      </w:r>
-    </w:p>
-    <w:p>
-      <w:r>
-        <w:t>Los atributos que contiene el dataset son:</w:t>
+        <w:t xml:space="preserve">Contiene las </w:t>
+      </w:r>
+      <w:proofErr w:type="spellStart"/>
+      <w:r>
+        <w:t>URLs</w:t>
+      </w:r>
+      <w:proofErr w:type="spellEnd"/>
+      <w:r>
+        <w:t xml:space="preserve"> de las </w:t>
+      </w:r>
+      <w:proofErr w:type="spellStart"/>
+      <w:r>
+        <w:t>imagenes</w:t>
+      </w:r>
+      <w:proofErr w:type="spellEnd"/>
+      <w:r>
+        <w:t xml:space="preserve"> encontradas para cada uno de los inmuebles capturados. Una vez que se tiene este </w:t>
+      </w:r>
+      <w:proofErr w:type="spellStart"/>
+      <w:r>
+        <w:t>dataframe</w:t>
+      </w:r>
+      <w:proofErr w:type="spellEnd"/>
+      <w:r>
+        <w:t xml:space="preserve"> hay que ejecutar un nuevo </w:t>
+      </w:r>
+      <w:proofErr w:type="spellStart"/>
+      <w:r>
+        <w:t>scraper</w:t>
+      </w:r>
+      <w:proofErr w:type="spellEnd"/>
+      <w:r>
+        <w:t xml:space="preserve"> para descargar las imágenes a un repositorio propio.</w:t>
+      </w:r>
+    </w:p>
+    <w:p>
+      <w:r>
+        <w:t xml:space="preserve">El formato del </w:t>
+      </w:r>
+      <w:proofErr w:type="spellStart"/>
+      <w:r>
+        <w:t>dataset</w:t>
+      </w:r>
+      <w:proofErr w:type="spellEnd"/>
+      <w:r>
+        <w:t xml:space="preserve"> es un CSV con cabecera y utilizando una coma "," para separar los atributos.</w:t>
+      </w:r>
+    </w:p>
+    <w:p>
+      <w:r>
+        <w:t xml:space="preserve">Los atributos que contiene el </w:t>
+      </w:r>
+      <w:proofErr w:type="spellStart"/>
+      <w:r>
+        <w:t>dataset</w:t>
+      </w:r>
+      <w:proofErr w:type="spellEnd"/>
+      <w:r>
+        <w:t xml:space="preserve"> son:</w:t>
       </w:r>
     </w:p>
     <w:p>
@@ -611,6 +803,7 @@
       </w:r>
     </w:p>
     <w:p>
+      <w:proofErr w:type="spellStart"/>
       <w:r>
         <w:rPr>
           <w:b/>
@@ -618,6 +811,7 @@
         </w:rPr>
         <w:t>code</w:t>
       </w:r>
+      <w:proofErr w:type="spellEnd"/>
       <w:r>
         <w:t>: Código del inmueble al que pertenece la imagen.</w:t>
       </w:r>
@@ -651,11 +845,19 @@
         </w:rPr>
         <w:t xml:space="preserve"> </w:t>
       </w:r>
-      <w:r>
-        <w:rPr>
-          <w:rStyle w:val="SubtleEmphasis"/>
-        </w:rPr>
-        <w:t>dataset visualmente</w:t>
+      <w:proofErr w:type="spellStart"/>
+      <w:r>
+        <w:rPr>
+          <w:rStyle w:val="SubtleEmphasis"/>
+        </w:rPr>
+        <w:t>dataset</w:t>
+      </w:r>
+      <w:proofErr w:type="spellEnd"/>
+      <w:r>
+        <w:rPr>
+          <w:rStyle w:val="SubtleEmphasis"/>
+        </w:rPr>
+        <w:t xml:space="preserve"> visualmente</w:t>
       </w:r>
       <w:r>
         <w:rPr>
@@ -682,41 +884,83 @@
           <w:i w:val="0"/>
           <w:iCs w:val="0"/>
         </w:rPr>
-        <w:t>Con la imagen detallada abajo, con el objetivo de recolectar información del parque inmobiliario, podemos establecer una relación entre la ilustración y los dos datasets mencionados y descritos en el apartado anterior, “</w:t>
-      </w:r>
-      <w:r>
-        <w:rPr>
-          <w:rStyle w:val="SubtleEmphasis"/>
-        </w:rPr>
-        <w:t xml:space="preserve">Dataset Viviendas” </w:t>
-      </w:r>
+        <w:t xml:space="preserve">Con la imagen detallada abajo, con el objetivo de recolectar información del parque inmobiliario, podemos establecer una relación entre la ilustración y los dos </w:t>
+      </w:r>
+      <w:proofErr w:type="spellStart"/>
       <w:r>
         <w:rPr>
           <w:rStyle w:val="SubtleEmphasis"/>
           <w:i w:val="0"/>
           <w:iCs w:val="0"/>
         </w:rPr>
-        <w:t xml:space="preserve"> con la información relativa a cada inmueble y el “</w:t>
-      </w:r>
-      <w:r>
-        <w:rPr>
-          <w:rStyle w:val="SubtleEmphasis"/>
-        </w:rPr>
-        <w:t>Dataset Imágenes</w:t>
-      </w:r>
+        <w:t>datasets</w:t>
+      </w:r>
+      <w:proofErr w:type="spellEnd"/>
       <w:r>
         <w:rPr>
           <w:rStyle w:val="SubtleEmphasis"/>
           <w:i w:val="0"/>
           <w:iCs w:val="0"/>
         </w:rPr>
+        <w:t xml:space="preserve"> mencionados y descritos en el apartado anterior, “</w:t>
+      </w:r>
+      <w:proofErr w:type="spellStart"/>
+      <w:r>
+        <w:rPr>
+          <w:rStyle w:val="SubtleEmphasis"/>
+        </w:rPr>
+        <w:t>Dataset</w:t>
+      </w:r>
+      <w:proofErr w:type="spellEnd"/>
+      <w:r>
+        <w:rPr>
+          <w:rStyle w:val="SubtleEmphasis"/>
+        </w:rPr>
+        <w:t xml:space="preserve"> Viviendas” </w:t>
+      </w:r>
+      <w:r>
+        <w:rPr>
+          <w:rStyle w:val="SubtleEmphasis"/>
+          <w:i w:val="0"/>
+          <w:iCs w:val="0"/>
+        </w:rPr>
+        <w:t xml:space="preserve"> con la información relativa a cada inmueble y el “</w:t>
+      </w:r>
+      <w:proofErr w:type="spellStart"/>
+      <w:r>
+        <w:rPr>
+          <w:rStyle w:val="SubtleEmphasis"/>
+        </w:rPr>
+        <w:t>Dataset</w:t>
+      </w:r>
+      <w:proofErr w:type="spellEnd"/>
+      <w:r>
+        <w:rPr>
+          <w:rStyle w:val="SubtleEmphasis"/>
+        </w:rPr>
+        <w:t xml:space="preserve"> Imágenes</w:t>
+      </w:r>
+      <w:r>
+        <w:rPr>
+          <w:rStyle w:val="SubtleEmphasis"/>
+          <w:i w:val="0"/>
+          <w:iCs w:val="0"/>
+        </w:rPr>
         <w:t>” donde guardamos la información de todas las imágenes relacionadas con cada uno de los inmuebles de “</w:t>
       </w:r>
-      <w:r>
-        <w:rPr>
-          <w:rStyle w:val="SubtleEmphasis"/>
-        </w:rPr>
-        <w:t>Dataset Viviendas”,</w:t>
+      <w:proofErr w:type="spellStart"/>
+      <w:r>
+        <w:rPr>
+          <w:rStyle w:val="SubtleEmphasis"/>
+        </w:rPr>
+        <w:t>Dataset</w:t>
+      </w:r>
+      <w:proofErr w:type="spellEnd"/>
+      <w:r>
+        <w:rPr>
+          <w:rStyle w:val="SubtleEmphasis"/>
+        </w:rPr>
+        <w:t xml:space="preserve"> Viviendas”,</w:t>
       </w:r>
     </w:p>
     <w:p>
@@ -756,7 +1000,7 @@
                     <pic:cNvPicPr/>
                   </pic:nvPicPr>
                   <pic:blipFill>
-                    <a:blip r:embed="rId6"/>
+                    <a:blip r:embed="rId7"/>
                     <a:stretch>
                       <a:fillRect/>
                     </a:stretch>
@@ -825,7 +1069,7 @@
                     </pic:cNvPicPr>
                   </pic:nvPicPr>
                   <pic:blipFill>
-                    <a:blip r:embed="rId7" cstate="print">
+                    <a:blip r:embed="rId8" cstate="print">
                       <a:extLst>
                         <a:ext uri="{28A0092B-C50C-407E-A947-70E740481C1C}">
                           <a14:useLocalDpi xmlns:a14="http://schemas.microsoft.com/office/drawing/2010/main" val="0"/>
@@ -882,7 +1126,21 @@
         <w:rPr>
           <w:rStyle w:val="SubtleEmphasis"/>
         </w:rPr>
-        <w:t>Contenido. Explicar los campos que incluye el dataset, el periodo de tiempo de</w:t>
+        <w:t xml:space="preserve">Contenido. Explicar los campos que incluye el </w:t>
+      </w:r>
+      <w:proofErr w:type="spellStart"/>
+      <w:r>
+        <w:rPr>
+          <w:rStyle w:val="SubtleEmphasis"/>
+        </w:rPr>
+        <w:t>dataset</w:t>
+      </w:r>
+      <w:proofErr w:type="spellEnd"/>
+      <w:r>
+        <w:rPr>
+          <w:rStyle w:val="SubtleEmphasis"/>
+        </w:rPr>
+        <w:t>, el periodo de tiempo de</w:t>
       </w:r>
       <w:r>
         <w:rPr>
@@ -912,6 +1170,7 @@
       <w:r>
         <w:t xml:space="preserve">dos </w:t>
       </w:r>
+      <w:proofErr w:type="spellStart"/>
       <w:r>
         <w:rPr>
           <w:b/>
@@ -919,14 +1178,31 @@
         </w:rPr>
         <w:t>Datasets</w:t>
       </w:r>
+      <w:proofErr w:type="spellEnd"/>
       <w:r>
         <w:t xml:space="preserve">. </w:t>
       </w:r>
       <w:r>
-        <w:t>Un dataset corresponde a los da</w:t>
-      </w:r>
-      <w:r>
-        <w:t xml:space="preserve">tos del inmueble y otro dataset con las imágenes de inmueble, </w:t>
+        <w:t xml:space="preserve">Un </w:t>
+      </w:r>
+      <w:proofErr w:type="spellStart"/>
+      <w:r>
+        <w:t>dataset</w:t>
+      </w:r>
+      <w:proofErr w:type="spellEnd"/>
+      <w:r>
+        <w:t xml:space="preserve"> corresponde a los da</w:t>
+      </w:r>
+      <w:r>
+        <w:t xml:space="preserve">tos del inmueble y otro </w:t>
+      </w:r>
+      <w:proofErr w:type="spellStart"/>
+      <w:r>
+        <w:t>dataset</w:t>
+      </w:r>
+      <w:proofErr w:type="spellEnd"/>
+      <w:r>
+        <w:t xml:space="preserve"> con las imágenes de inmueble, </w:t>
       </w:r>
       <w:r>
         <w:rPr>
@@ -940,7 +1216,7 @@
       <w:r>
         <w:t xml:space="preserve">EJ: </w:t>
       </w:r>
-      <w:hyperlink r:id="rId8" w:history="1">
+      <w:hyperlink r:id="rId9" w:history="1">
         <w:r>
           <w:rPr>
             <w:rStyle w:val="Hyperlink"/>
@@ -963,6 +1239,7 @@
       </w:hyperlink>
     </w:p>
     <w:p>
+      <w:proofErr w:type="spellStart"/>
       <w:r>
         <w:rPr>
           <w:b/>
@@ -970,7 +1247,17 @@
           <w:i/>
           <w:iCs/>
         </w:rPr>
-        <w:t xml:space="preserve">Dataset  </w:t>
+        <w:t>Dataset</w:t>
+      </w:r>
+      <w:proofErr w:type="spellEnd"/>
+      <w:r>
+        <w:rPr>
+          <w:b/>
+          <w:bCs/>
+          <w:i/>
+          <w:iCs/>
+        </w:rPr>
+        <w:t xml:space="preserve">  </w:t>
       </w:r>
       <w:r>
         <w:rPr>
@@ -991,6 +1278,7 @@
       </w:r>
     </w:p>
     <w:p>
+      <w:proofErr w:type="spellStart"/>
       <w:r>
         <w:rPr>
           <w:b/>
@@ -998,12 +1286,29 @@
         </w:rPr>
         <w:t>Code</w:t>
       </w:r>
-      <w:r>
-        <w:rPr>
-          <w:b/>
-          <w:bCs/>
-        </w:rPr>
-        <w:t xml:space="preserve"> [int]</w:t>
+      <w:proofErr w:type="spellEnd"/>
+      <w:r>
+        <w:rPr>
+          <w:b/>
+          <w:bCs/>
+        </w:rPr>
+        <w:t xml:space="preserve"> [</w:t>
+      </w:r>
+      <w:proofErr w:type="spellStart"/>
+      <w:r>
+        <w:rPr>
+          <w:b/>
+          <w:bCs/>
+        </w:rPr>
+        <w:t>int</w:t>
+      </w:r>
+      <w:proofErr w:type="spellEnd"/>
+      <w:r>
+        <w:rPr>
+          <w:b/>
+          <w:bCs/>
+        </w:rPr>
+        <w:t>]</w:t>
       </w:r>
       <w:r>
         <w:rPr>
@@ -1029,19 +1334,60 @@
           <w:b/>
           <w:bCs/>
         </w:rPr>
-        <w:t xml:space="preserve">Link [string]: </w:t>
+        <w:t>Link [</w:t>
+      </w:r>
+      <w:proofErr w:type="spellStart"/>
+      <w:r>
+        <w:rPr>
+          <w:b/>
+          <w:bCs/>
+        </w:rPr>
+        <w:t>string</w:t>
+      </w:r>
+      <w:proofErr w:type="spellEnd"/>
+      <w:r>
+        <w:rPr>
+          <w:b/>
+          <w:bCs/>
+        </w:rPr>
+        <w:t xml:space="preserve">]: </w:t>
       </w:r>
       <w:r>
         <w:t>Enlace al anuncio.</w:t>
       </w:r>
     </w:p>
     <w:p>
-      <w:r>
-        <w:rPr>
-          <w:b/>
-          <w:bCs/>
-        </w:rPr>
-        <w:t>Address [string]:</w:t>
+      <w:proofErr w:type="spellStart"/>
+      <w:r>
+        <w:rPr>
+          <w:b/>
+          <w:bCs/>
+        </w:rPr>
+        <w:t>Address</w:t>
+      </w:r>
+      <w:proofErr w:type="spellEnd"/>
+      <w:r>
+        <w:rPr>
+          <w:b/>
+          <w:bCs/>
+        </w:rPr>
+        <w:t xml:space="preserve"> [</w:t>
+      </w:r>
+      <w:proofErr w:type="spellStart"/>
+      <w:r>
+        <w:rPr>
+          <w:b/>
+          <w:bCs/>
+        </w:rPr>
+        <w:t>string</w:t>
+      </w:r>
+      <w:proofErr w:type="spellEnd"/>
+      <w:r>
+        <w:rPr>
+          <w:b/>
+          <w:bCs/>
+        </w:rPr>
+        <w:t>]:</w:t>
       </w:r>
       <w:r>
         <w:t xml:space="preserve"> Dirección del inmueble. Suele ser inexacta por motivos de la inmobiliaria.+</w:t>
@@ -1053,7 +1399,23 @@
           <w:b/>
           <w:bCs/>
         </w:rPr>
-        <w:t xml:space="preserve">Barrio [string]: </w:t>
+        <w:t>Barrio [</w:t>
+      </w:r>
+      <w:proofErr w:type="spellStart"/>
+      <w:r>
+        <w:rPr>
+          <w:b/>
+          <w:bCs/>
+        </w:rPr>
+        <w:t>string</w:t>
+      </w:r>
+      <w:proofErr w:type="spellEnd"/>
+      <w:r>
+        <w:rPr>
+          <w:b/>
+          <w:bCs/>
+        </w:rPr>
+        <w:t xml:space="preserve">]: </w:t>
       </w:r>
       <w:r>
         <w:t>Barrio donde se ubica el inmueble.</w:t>
@@ -1072,7 +1434,23 @@
           <w:b/>
           <w:bCs/>
         </w:rPr>
-        <w:t xml:space="preserve"> [string]</w:t>
+        <w:t xml:space="preserve"> [</w:t>
+      </w:r>
+      <w:proofErr w:type="spellStart"/>
+      <w:r>
+        <w:rPr>
+          <w:b/>
+          <w:bCs/>
+        </w:rPr>
+        <w:t>string</w:t>
+      </w:r>
+      <w:proofErr w:type="spellEnd"/>
+      <w:r>
+        <w:rPr>
+          <w:b/>
+          <w:bCs/>
+        </w:rPr>
+        <w:t>]</w:t>
       </w:r>
       <w:r>
         <w:rPr>
@@ -1098,19 +1476,60 @@
           <w:b/>
           <w:bCs/>
         </w:rPr>
-        <w:t xml:space="preserve">Ciudad [string]: </w:t>
+        <w:t>Ciudad [</w:t>
+      </w:r>
+      <w:proofErr w:type="spellStart"/>
+      <w:r>
+        <w:rPr>
+          <w:b/>
+          <w:bCs/>
+        </w:rPr>
+        <w:t>string</w:t>
+      </w:r>
+      <w:proofErr w:type="spellEnd"/>
+      <w:r>
+        <w:rPr>
+          <w:b/>
+          <w:bCs/>
+        </w:rPr>
+        <w:t xml:space="preserve">]: </w:t>
       </w:r>
       <w:r>
         <w:t xml:space="preserve"> Ciudad del inmueble.</w:t>
       </w:r>
     </w:p>
     <w:p>
-      <w:r>
-        <w:rPr>
-          <w:b/>
-          <w:bCs/>
-        </w:rPr>
-        <w:t xml:space="preserve">Lat y  Lon [float]: </w:t>
+      <w:proofErr w:type="spellStart"/>
+      <w:r>
+        <w:rPr>
+          <w:b/>
+          <w:bCs/>
+        </w:rPr>
+        <w:t>Lat</w:t>
+      </w:r>
+      <w:proofErr w:type="spellEnd"/>
+      <w:r>
+        <w:rPr>
+          <w:b/>
+          <w:bCs/>
+        </w:rPr>
+        <w:t xml:space="preserve"> y  Lon [</w:t>
+      </w:r>
+      <w:proofErr w:type="spellStart"/>
+      <w:r>
+        <w:rPr>
+          <w:b/>
+          <w:bCs/>
+        </w:rPr>
+        <w:t>float</w:t>
+      </w:r>
+      <w:proofErr w:type="spellEnd"/>
+      <w:r>
+        <w:rPr>
+          <w:b/>
+          <w:bCs/>
+        </w:rPr>
+        <w:t xml:space="preserve">]: </w:t>
       </w:r>
       <w:r>
         <w:t>Coordenadas donde se encuentra el inmueble.</w:t>
@@ -1122,43 +1541,134 @@
           <w:b/>
           <w:bCs/>
         </w:rPr>
-        <w:t xml:space="preserve">Price [float]:  </w:t>
+        <w:t>Price [</w:t>
+      </w:r>
+      <w:proofErr w:type="spellStart"/>
+      <w:r>
+        <w:rPr>
+          <w:b/>
+          <w:bCs/>
+        </w:rPr>
+        <w:t>float</w:t>
+      </w:r>
+      <w:proofErr w:type="spellEnd"/>
+      <w:r>
+        <w:rPr>
+          <w:b/>
+          <w:bCs/>
+        </w:rPr>
+        <w:t xml:space="preserve">]:  </w:t>
       </w:r>
       <w:r>
         <w:t xml:space="preserve"> Precio del inmueble.</w:t>
       </w:r>
     </w:p>
     <w:p>
-      <w:r>
-        <w:rPr>
-          <w:b/>
-          <w:bCs/>
-        </w:rPr>
-        <w:t xml:space="preserve">Area [int]: </w:t>
+      <w:proofErr w:type="spellStart"/>
+      <w:r>
+        <w:rPr>
+          <w:b/>
+          <w:bCs/>
+        </w:rPr>
+        <w:t>Area</w:t>
+      </w:r>
+      <w:proofErr w:type="spellEnd"/>
+      <w:r>
+        <w:rPr>
+          <w:b/>
+          <w:bCs/>
+        </w:rPr>
+        <w:t xml:space="preserve"> [</w:t>
+      </w:r>
+      <w:proofErr w:type="spellStart"/>
+      <w:r>
+        <w:rPr>
+          <w:b/>
+          <w:bCs/>
+        </w:rPr>
+        <w:t>int</w:t>
+      </w:r>
+      <w:proofErr w:type="spellEnd"/>
+      <w:r>
+        <w:rPr>
+          <w:b/>
+          <w:bCs/>
+        </w:rPr>
+        <w:t xml:space="preserve">]: </w:t>
       </w:r>
       <w:r>
         <w:t>Superficie del inmueble en metros cuadrados.</w:t>
       </w:r>
     </w:p>
     <w:p>
-      <w:r>
-        <w:rPr>
-          <w:b/>
-          <w:bCs/>
-        </w:rPr>
-        <w:t xml:space="preserve">Has_elevator [boolean]: </w:t>
+      <w:proofErr w:type="spellStart"/>
+      <w:r>
+        <w:rPr>
+          <w:b/>
+          <w:bCs/>
+        </w:rPr>
+        <w:t>Has_elevator</w:t>
+      </w:r>
+      <w:proofErr w:type="spellEnd"/>
+      <w:r>
+        <w:rPr>
+          <w:b/>
+          <w:bCs/>
+        </w:rPr>
+        <w:t xml:space="preserve"> [</w:t>
+      </w:r>
+      <w:proofErr w:type="spellStart"/>
+      <w:r>
+        <w:rPr>
+          <w:b/>
+          <w:bCs/>
+        </w:rPr>
+        <w:t>boolean</w:t>
+      </w:r>
+      <w:proofErr w:type="spellEnd"/>
+      <w:r>
+        <w:rPr>
+          <w:b/>
+          <w:bCs/>
+        </w:rPr>
+        <w:t xml:space="preserve">]: </w:t>
       </w:r>
       <w:r>
         <w:t>India si tiene ascensor o no. {True,””}</w:t>
       </w:r>
     </w:p>
     <w:p>
-      <w:r>
-        <w:rPr>
-          <w:b/>
-          <w:bCs/>
-        </w:rPr>
-        <w:t xml:space="preserve">Floor[int]: </w:t>
+      <w:proofErr w:type="spellStart"/>
+      <w:r>
+        <w:rPr>
+          <w:b/>
+          <w:bCs/>
+        </w:rPr>
+        <w:t>Floor</w:t>
+      </w:r>
+      <w:proofErr w:type="spellEnd"/>
+      <w:r>
+        <w:rPr>
+          <w:b/>
+          <w:bCs/>
+        </w:rPr>
+        <w:t>[</w:t>
+      </w:r>
+      <w:proofErr w:type="spellStart"/>
+      <w:r>
+        <w:rPr>
+          <w:b/>
+          <w:bCs/>
+        </w:rPr>
+        <w:t>int</w:t>
+      </w:r>
+      <w:proofErr w:type="spellEnd"/>
+      <w:r>
+        <w:rPr>
+          <w:b/>
+          <w:bCs/>
+        </w:rPr>
+        <w:t xml:space="preserve">]: </w:t>
       </w:r>
       <w:r>
         <w:t>Altura respecto a la finca</w:t>
@@ -1170,7 +1680,23 @@
           <w:b/>
           <w:bCs/>
         </w:rPr>
-        <w:t xml:space="preserve">Exterior[boolean]: </w:t>
+        <w:t>Exterior[</w:t>
+      </w:r>
+      <w:proofErr w:type="spellStart"/>
+      <w:r>
+        <w:rPr>
+          <w:b/>
+          <w:bCs/>
+        </w:rPr>
+        <w:t>boolean</w:t>
+      </w:r>
+      <w:proofErr w:type="spellEnd"/>
+      <w:r>
+        <w:rPr>
+          <w:b/>
+          <w:bCs/>
+        </w:rPr>
+        <w:t xml:space="preserve">]: </w:t>
       </w:r>
       <w:r>
         <w:t>Si el inmueble es exterior o no . {True,””}</w:t>
@@ -1183,15 +1709,45 @@
           <w:bCs/>
         </w:rPr>
       </w:pPr>
-      <w:r>
-        <w:rPr>
-          <w:b/>
-          <w:bCs/>
-        </w:rPr>
-        <w:t xml:space="preserve">Rooms [int]: </w:t>
-      </w:r>
-      <w:r>
-        <w:t>Num de habitaciones</w:t>
+      <w:proofErr w:type="spellStart"/>
+      <w:r>
+        <w:rPr>
+          <w:b/>
+          <w:bCs/>
+        </w:rPr>
+        <w:t>Rooms</w:t>
+      </w:r>
+      <w:proofErr w:type="spellEnd"/>
+      <w:r>
+        <w:rPr>
+          <w:b/>
+          <w:bCs/>
+        </w:rPr>
+        <w:t xml:space="preserve"> [</w:t>
+      </w:r>
+      <w:proofErr w:type="spellStart"/>
+      <w:r>
+        <w:rPr>
+          <w:b/>
+          <w:bCs/>
+        </w:rPr>
+        <w:t>int</w:t>
+      </w:r>
+      <w:proofErr w:type="spellEnd"/>
+      <w:r>
+        <w:rPr>
+          <w:b/>
+          <w:bCs/>
+        </w:rPr>
+        <w:t xml:space="preserve">]: </w:t>
+      </w:r>
+      <w:proofErr w:type="spellStart"/>
+      <w:r>
+        <w:t>Num</w:t>
+      </w:r>
+      <w:proofErr w:type="spellEnd"/>
+      <w:r>
+        <w:t xml:space="preserve"> de habitaciones</w:t>
       </w:r>
       <w:r>
         <w:rPr>
@@ -1222,6 +1778,7 @@
           <w:shd w:val="clear" w:color="auto" w:fill="F6F8FA"/>
         </w:rPr>
       </w:pPr>
+      <w:proofErr w:type="spellStart"/>
       <w:r>
         <w:rPr>
           <w:b/>
@@ -1231,6 +1788,7 @@
         </w:rPr>
         <w:t>Dataset</w:t>
       </w:r>
+      <w:proofErr w:type="spellEnd"/>
       <w:r>
         <w:rPr>
           <w:b/>
@@ -1264,6 +1822,7 @@
       </w:r>
     </w:p>
     <w:p>
+      <w:proofErr w:type="spellStart"/>
       <w:r>
         <w:rPr>
           <w:b/>
@@ -1271,12 +1830,29 @@
         </w:rPr>
         <w:t>Code</w:t>
       </w:r>
-      <w:r>
-        <w:rPr>
-          <w:b/>
-          <w:bCs/>
-        </w:rPr>
-        <w:t xml:space="preserve"> [int]</w:t>
+      <w:proofErr w:type="spellEnd"/>
+      <w:r>
+        <w:rPr>
+          <w:b/>
+          <w:bCs/>
+        </w:rPr>
+        <w:t xml:space="preserve"> [</w:t>
+      </w:r>
+      <w:proofErr w:type="spellStart"/>
+      <w:r>
+        <w:rPr>
+          <w:b/>
+          <w:bCs/>
+        </w:rPr>
+        <w:t>int</w:t>
+      </w:r>
+      <w:proofErr w:type="spellEnd"/>
+      <w:r>
+        <w:rPr>
+          <w:b/>
+          <w:bCs/>
+        </w:rPr>
+        <w:t>]</w:t>
       </w:r>
       <w:r>
         <w:rPr>
@@ -1337,7 +1913,39 @@
           <w:sz w:val="23"/>
           <w:szCs w:val="23"/>
         </w:rPr>
-        <w:t xml:space="preserve"> se realizó el día 27.10.2020. Estos datos se recogieron mediante técnicas de Web scraping utilizando la librería Selenium con Python.</w:t>
+        <w:t xml:space="preserve"> se realizó el día 27.10.2020. Estos datos se recogieron mediante técnicas de Web </w:t>
+      </w:r>
+      <w:proofErr w:type="spellStart"/>
+      <w:r>
+        <w:rPr>
+          <w:sz w:val="23"/>
+          <w:szCs w:val="23"/>
+        </w:rPr>
+        <w:t>scraping</w:t>
+      </w:r>
+      <w:proofErr w:type="spellEnd"/>
+      <w:r>
+        <w:rPr>
+          <w:sz w:val="23"/>
+          <w:szCs w:val="23"/>
+        </w:rPr>
+        <w:t xml:space="preserve"> utilizando la librería </w:t>
+      </w:r>
+      <w:proofErr w:type="spellStart"/>
+      <w:r>
+        <w:rPr>
+          <w:sz w:val="23"/>
+          <w:szCs w:val="23"/>
+        </w:rPr>
+        <w:t>Selenium</w:t>
+      </w:r>
+      <w:proofErr w:type="spellEnd"/>
+      <w:r>
+        <w:rPr>
+          <w:sz w:val="23"/>
+          <w:szCs w:val="23"/>
+        </w:rPr>
+        <w:t xml:space="preserve"> con Python.</w:t>
       </w:r>
     </w:p>
     <w:p>
@@ -1549,7 +2157,7 @@
                     <pic:cNvPicPr/>
                   </pic:nvPicPr>
                   <pic:blipFill>
-                    <a:blip r:embed="rId9"/>
+                    <a:blip r:embed="rId10"/>
                     <a:stretch>
                       <a:fillRect/>
                     </a:stretch>
@@ -1621,7 +2229,21 @@
         <w:rPr>
           <w:rStyle w:val="SubtleEmphasis"/>
         </w:rPr>
-        <w:t>inspiración. Explique por que es interesante este conjunto de datos y que</w:t>
+        <w:t xml:space="preserve">inspiración. Explique </w:t>
+      </w:r>
+      <w:proofErr w:type="spellStart"/>
+      <w:r>
+        <w:rPr>
+          <w:rStyle w:val="SubtleEmphasis"/>
+        </w:rPr>
+        <w:t>por que</w:t>
+      </w:r>
+      <w:proofErr w:type="spellEnd"/>
+      <w:r>
+        <w:rPr>
+          <w:rStyle w:val="SubtleEmphasis"/>
+        </w:rPr>
+        <w:t xml:space="preserve"> es interesante este conjunto de datos y que</w:t>
       </w:r>
       <w:r>
         <w:rPr>
@@ -1728,7 +2350,21 @@
         <w:rPr>
           <w:rStyle w:val="SubtleEmphasis"/>
         </w:rPr>
-        <w:t>Licencia. Seleccione una de estas licencias para su dataset y explique el motivo</w:t>
+        <w:t xml:space="preserve">Licencia. Seleccione una de estas licencias para su </w:t>
+      </w:r>
+      <w:proofErr w:type="spellStart"/>
+      <w:r>
+        <w:rPr>
+          <w:rStyle w:val="SubtleEmphasis"/>
+        </w:rPr>
+        <w:t>dataset</w:t>
+      </w:r>
+      <w:proofErr w:type="spellEnd"/>
+      <w:r>
+        <w:rPr>
+          <w:rStyle w:val="SubtleEmphasis"/>
+        </w:rPr>
+        <w:t xml:space="preserve"> y explique el motivo</w:t>
       </w:r>
       <w:r>
         <w:rPr>
@@ -1883,6 +2519,7 @@
           <w:color w:val="auto"/>
         </w:rPr>
       </w:pPr>
+      <w:proofErr w:type="spellStart"/>
       <w:r>
         <w:rPr>
           <w:rStyle w:val="SubtleEmphasis"/>
@@ -1890,8 +2527,9 @@
           <w:iCs w:val="0"/>
           <w:color w:val="auto"/>
         </w:rPr>
-        <w:t>Unknown License</w:t>
-      </w:r>
+        <w:t>Unknown</w:t>
+      </w:r>
+      <w:proofErr w:type="spellEnd"/>
       <w:r>
         <w:rPr>
           <w:rStyle w:val="SubtleEmphasis"/>
@@ -1899,18 +2537,19 @@
           <w:iCs w:val="0"/>
           <w:color w:val="auto"/>
         </w:rPr>
-        <w:t>.</w:t>
-      </w:r>
-    </w:p>
-    <w:p>
-      <w:pPr>
+        <w:t xml:space="preserve"> </w:t>
+      </w:r>
+      <w:proofErr w:type="spellStart"/>
+      <w:r>
         <w:rPr>
           <w:rStyle w:val="SubtleEmphasis"/>
           <w:i w:val="0"/>
           <w:iCs w:val="0"/>
           <w:color w:val="auto"/>
         </w:rPr>
-      </w:pPr>
+        <w:t>License</w:t>
+      </w:r>
+      <w:proofErr w:type="spellEnd"/>
       <w:r>
         <w:rPr>
           <w:rStyle w:val="SubtleEmphasis"/>
@@ -1918,67 +2557,119 @@
           <w:iCs w:val="0"/>
           <w:color w:val="auto"/>
         </w:rPr>
-        <w:t xml:space="preserve">Hemos elegido la licencia  </w:t>
-      </w:r>
-      <w:r>
-        <w:rPr>
-          <w:rStyle w:val="SubtleEmphasis"/>
-          <w:b/>
-          <w:bCs/>
+        <w:t>.</w:t>
+      </w:r>
+    </w:p>
+    <w:p>
+      <w:pPr>
+        <w:rPr>
+          <w:rStyle w:val="SubtleEmphasis"/>
           <w:i w:val="0"/>
           <w:iCs w:val="0"/>
           <w:color w:val="auto"/>
         </w:rPr>
-        <w:t>CC BY-NC-SA 4.0 License</w:t>
-      </w:r>
-      <w:r>
-        <w:rPr>
-          <w:rStyle w:val="SubtleEmphasis"/>
-          <w:b/>
-          <w:bCs/>
+      </w:pPr>
+      <w:r>
+        <w:rPr>
+          <w:rStyle w:val="SubtleEmphasis"/>
           <w:i w:val="0"/>
           <w:iCs w:val="0"/>
           <w:color w:val="auto"/>
         </w:rPr>
-        <w:t>-</w:t>
-      </w:r>
-    </w:p>
-    <w:p>
-      <w:pPr>
-        <w:rPr>
-          <w:rStyle w:val="SubtleEmphasis"/>
+        <w:t xml:space="preserve">Hemos elegido la licencia  </w:t>
+      </w:r>
+      <w:r>
+        <w:rPr>
+          <w:rStyle w:val="SubtleEmphasis"/>
+          <w:b/>
+          <w:bCs/>
           <w:i w:val="0"/>
           <w:iCs w:val="0"/>
           <w:color w:val="auto"/>
         </w:rPr>
-      </w:pPr>
-      <w:r>
-        <w:rPr>
-          <w:rStyle w:val="SubtleEmphasis"/>
+        <w:t xml:space="preserve">CC BY-NC-SA 4.0 </w:t>
+      </w:r>
+      <w:proofErr w:type="spellStart"/>
+      <w:r>
+        <w:rPr>
+          <w:rStyle w:val="SubtleEmphasis"/>
+          <w:b/>
+          <w:bCs/>
           <w:i w:val="0"/>
           <w:iCs w:val="0"/>
           <w:color w:val="auto"/>
         </w:rPr>
-        <w:t>El motivo de la selección es una licencia de código abierto, al ser un trabajo práctico hemos pensado que es importante que esta información se pueda estudiar, compartir con la finalidad de que muchas usuarios tengan acceso y se puedan beneficiar.</w:t>
-      </w:r>
-    </w:p>
-    <w:p>
-      <w:pPr>
-        <w:rPr>
-          <w:rStyle w:val="SubtleEmphasis"/>
+        <w:t>License</w:t>
+      </w:r>
+      <w:proofErr w:type="spellEnd"/>
+      <w:r>
+        <w:rPr>
+          <w:rStyle w:val="SubtleEmphasis"/>
+          <w:b/>
+          <w:bCs/>
           <w:i w:val="0"/>
           <w:iCs w:val="0"/>
           <w:color w:val="auto"/>
         </w:rPr>
-      </w:pPr>
-      <w:r>
+        <w:t>-</w:t>
+      </w:r>
+    </w:p>
+    <w:p>
+      <w:pPr>
         <w:rPr>
           <w:rStyle w:val="SubtleEmphasis"/>
           <w:i w:val="0"/>
           <w:iCs w:val="0"/>
           <w:color w:val="auto"/>
         </w:rPr>
-        <w:t>Esta información se podrá utilizar bajo una propósito No comercial, y en caso de modificar los datasets, se deben de distribuir bajo la misma licencia que los originales.</w:t>
+      </w:pPr>
+      <w:r>
+        <w:rPr>
+          <w:rStyle w:val="SubtleEmphasis"/>
+          <w:i w:val="0"/>
+          <w:iCs w:val="0"/>
+          <w:color w:val="auto"/>
+        </w:rPr>
+        <w:t>El motivo de la selección es una licencia de código abierto, al ser un trabajo práctico hemos pensado que es importante que esta información se pueda estudiar, compartir con la finalidad de que muchas usuarios tengan acceso y se puedan beneficiar.</w:t>
+      </w:r>
+    </w:p>
+    <w:p>
+      <w:pPr>
+        <w:rPr>
+          <w:rStyle w:val="SubtleEmphasis"/>
+          <w:i w:val="0"/>
+          <w:iCs w:val="0"/>
+          <w:color w:val="auto"/>
+        </w:rPr>
+      </w:pPr>
+      <w:r>
+        <w:rPr>
+          <w:rStyle w:val="SubtleEmphasis"/>
+          <w:i w:val="0"/>
+          <w:iCs w:val="0"/>
+          <w:color w:val="auto"/>
+        </w:rPr>
+        <w:t xml:space="preserve">Esta información se podrá utilizar bajo una propósito No comercial, y en caso de modificar los </w:t>
+      </w:r>
+      <w:proofErr w:type="spellStart"/>
+      <w:r>
+        <w:rPr>
+          <w:rStyle w:val="SubtleEmphasis"/>
+          <w:i w:val="0"/>
+          <w:iCs w:val="0"/>
+          <w:color w:val="auto"/>
+        </w:rPr>
+        <w:t>datasets</w:t>
+      </w:r>
+      <w:proofErr w:type="spellEnd"/>
+      <w:r>
+        <w:rPr>
+          <w:rStyle w:val="SubtleEmphasis"/>
+          <w:i w:val="0"/>
+          <w:iCs w:val="0"/>
+          <w:color w:val="auto"/>
+        </w:rPr>
+        <w:t>, se deben de distribuir bajo la misma licencia que los originales.</w:t>
       </w:r>
     </w:p>
     <w:p>
@@ -2036,7 +2727,21 @@
         <w:rPr>
           <w:rStyle w:val="SubtleEmphasis"/>
         </w:rPr>
-        <w:t xml:space="preserve">Código. Adjuntar el código con el que se ha generado el dataset, preferiblemente en Python o, alternativamente, en R. </w:t>
+        <w:t xml:space="preserve">Código. Adjuntar el código con el que se ha generado el </w:t>
+      </w:r>
+      <w:proofErr w:type="spellStart"/>
+      <w:r>
+        <w:rPr>
+          <w:rStyle w:val="SubtleEmphasis"/>
+        </w:rPr>
+        <w:t>dataset</w:t>
+      </w:r>
+      <w:proofErr w:type="spellEnd"/>
+      <w:r>
+        <w:rPr>
+          <w:rStyle w:val="SubtleEmphasis"/>
+        </w:rPr>
+        <w:t xml:space="preserve">, preferiblemente en Python o, alternativamente, en R. </w:t>
       </w:r>
     </w:p>
     <w:p>
@@ -2105,11 +2810,47 @@
           <w:rStyle w:val="SubtleEmphasis"/>
         </w:rPr>
       </w:pPr>
-      <w:r>
-        <w:rPr>
-          <w:rStyle w:val="SubtleEmphasis"/>
-        </w:rPr>
-        <w:t>Dataset. Publicación del dataset en formato CSV en Zenodo (obtención del DOI)con una breve descripción.</w:t>
+      <w:proofErr w:type="spellStart"/>
+      <w:r>
+        <w:rPr>
+          <w:rStyle w:val="SubtleEmphasis"/>
+        </w:rPr>
+        <w:t>Dataset</w:t>
+      </w:r>
+      <w:proofErr w:type="spellEnd"/>
+      <w:r>
+        <w:rPr>
+          <w:rStyle w:val="SubtleEmphasis"/>
+        </w:rPr>
+        <w:t xml:space="preserve">. Publicación del </w:t>
+      </w:r>
+      <w:proofErr w:type="spellStart"/>
+      <w:r>
+        <w:rPr>
+          <w:rStyle w:val="SubtleEmphasis"/>
+        </w:rPr>
+        <w:t>dataset</w:t>
+      </w:r>
+      <w:proofErr w:type="spellEnd"/>
+      <w:r>
+        <w:rPr>
+          <w:rStyle w:val="SubtleEmphasis"/>
+        </w:rPr>
+        <w:t xml:space="preserve"> en formato CSV en </w:t>
+      </w:r>
+      <w:proofErr w:type="spellStart"/>
+      <w:r>
+        <w:rPr>
+          <w:rStyle w:val="SubtleEmphasis"/>
+        </w:rPr>
+        <w:t>Zenodo</w:t>
+      </w:r>
+      <w:proofErr w:type="spellEnd"/>
+      <w:r>
+        <w:rPr>
+          <w:rStyle w:val="SubtleEmphasis"/>
+        </w:rPr>
+        <w:t xml:space="preserve"> (obtención del DOI)con una breve descripción.</w:t>
       </w:r>
     </w:p>
     <w:p>
@@ -2143,23 +2884,23 @@
           <w:sz w:val="23"/>
           <w:szCs w:val="23"/>
         </w:rPr>
-        <w:t xml:space="preserve"> obtenido por la publicación del dataset es “</w:t>
-      </w:r>
-      <w:r>
-        <w:rPr>
-          <w:b/>
-          <w:bCs/>
+        <w:t xml:space="preserve"> obtenido por la publicación del </w:t>
+      </w:r>
+      <w:proofErr w:type="spellStart"/>
+      <w:r>
+        <w:rPr>
           <w:sz w:val="23"/>
           <w:szCs w:val="23"/>
         </w:rPr>
-        <w:t>10.5281/zenodo.4147720</w:t>
-      </w:r>
+        <w:t>dataset</w:t>
+      </w:r>
+      <w:proofErr w:type="spellEnd"/>
       <w:r>
         <w:rPr>
           <w:sz w:val="23"/>
           <w:szCs w:val="23"/>
         </w:rPr>
-        <w:t>”.</w:t>
+        <w:t xml:space="preserve"> es “</w:t>
       </w:r>
       <w:r>
         <w:rPr>
@@ -2168,27 +2909,44 @@
           <w:sz w:val="23"/>
           <w:szCs w:val="23"/>
         </w:rPr>
-        <w:t xml:space="preserve"> </w:t>
-      </w:r>
-    </w:p>
-    <w:p>
-      <w:pPr>
-        <w:pStyle w:val="Default"/>
-        <w:rPr>
-          <w:b/>
-          <w:bCs/>
+        <w:t>10.5281/zenodo.4147720</w:t>
+      </w:r>
+      <w:r>
+        <w:rPr>
           <w:sz w:val="23"/>
           <w:szCs w:val="23"/>
         </w:rPr>
-      </w:pPr>
+        <w:t>”.</w:t>
+      </w:r>
+      <w:r>
+        <w:rPr>
+          <w:b/>
+          <w:bCs/>
+          <w:sz w:val="23"/>
+          <w:szCs w:val="23"/>
+        </w:rPr>
+        <w:t xml:space="preserve"> </w:t>
+      </w:r>
     </w:p>
     <w:p>
       <w:pPr>
         <w:pStyle w:val="Default"/>
         <w:rPr>
+          <w:b/>
+          <w:bCs/>
+          <w:sz w:val="23"/>
+          <w:szCs w:val="23"/>
+        </w:rPr>
+      </w:pPr>
+    </w:p>
+    <w:p>
+      <w:pPr>
+        <w:pStyle w:val="Default"/>
+        <w:rPr>
           <w:lang w:val="en-US"/>
         </w:rPr>
       </w:pPr>
+      <w:proofErr w:type="spellStart"/>
       <w:r>
         <w:rPr>
           <w:b/>
@@ -2199,6 +2957,7 @@
         </w:rPr>
         <w:t>Descripcion</w:t>
       </w:r>
+      <w:proofErr w:type="spellEnd"/>
       <w:r>
         <w:rPr>
           <w:sz w:val="23"/>
@@ -2634,11 +3393,19 @@
           <w:color w:val="595959" w:themeColor="text1" w:themeTint="A6"/>
         </w:rPr>
       </w:pPr>
+      <w:proofErr w:type="spellStart"/>
       <w:r>
         <w:rPr>
           <w:lang w:val="en-US"/>
         </w:rPr>
-        <w:t>Recursos:</w:t>
+        <w:t>Recursos</w:t>
+      </w:r>
+      <w:proofErr w:type="spellEnd"/>
+      <w:r>
+        <w:rPr>
+          <w:lang w:val="en-US"/>
+        </w:rPr>
+        <w:t>:</w:t>
       </w:r>
     </w:p>
     <w:p>
@@ -2663,13 +3430,23 @@
           <w:lang w:val="en-US"/>
         </w:rPr>
       </w:pPr>
+      <w:proofErr w:type="spellStart"/>
       <w:r>
         <w:rPr>
           <w:sz w:val="23"/>
           <w:szCs w:val="23"/>
           <w:lang w:val="en-US"/>
         </w:rPr>
-        <w:t>Subirats, L., Calvo, M. (2018). Web Scraping. Editorial UOC.</w:t>
+        <w:t>Subirats</w:t>
+      </w:r>
+      <w:proofErr w:type="spellEnd"/>
+      <w:r>
+        <w:rPr>
+          <w:sz w:val="23"/>
+          <w:szCs w:val="23"/>
+          <w:lang w:val="en-US"/>
+        </w:rPr>
+        <w:t>, L., Calvo, M. (2018). Web Scraping. Editorial UOC.</w:t>
       </w:r>
     </w:p>
     <w:p>
@@ -2684,12 +3461,21 @@
           <w:szCs w:val="23"/>
         </w:rPr>
       </w:pPr>
+      <w:proofErr w:type="spellStart"/>
       <w:r>
         <w:rPr>
           <w:sz w:val="23"/>
           <w:szCs w:val="23"/>
         </w:rPr>
-        <w:t xml:space="preserve">Masip, D. El lenguaje Python. </w:t>
+        <w:t>Masip</w:t>
+      </w:r>
+      <w:proofErr w:type="spellEnd"/>
+      <w:r>
+        <w:rPr>
+          <w:sz w:val="23"/>
+          <w:szCs w:val="23"/>
+        </w:rPr>
+        <w:t xml:space="preserve">, D. El lenguaje Python. </w:t>
       </w:r>
       <w:r>
         <w:rPr>
@@ -2724,7 +3510,29 @@
           <w:szCs w:val="23"/>
           <w:lang w:val="en-US"/>
         </w:rPr>
-        <w:t>Lawson, R. (2015). Web Scraping with Python. Packt Publishing Ltd. Chapter 2. Scraping the Data.</w:t>
+        <w:t xml:space="preserve">Lawson, R. (2015). Web Scraping with Python. </w:t>
+      </w:r>
+      <w:proofErr w:type="spellStart"/>
+      <w:r>
+        <w:rPr>
+          <w:rFonts w:ascii="Arial" w:hAnsi="Arial" w:cs="Arial"/>
+          <w:color w:val="000000"/>
+          <w:sz w:val="23"/>
+          <w:szCs w:val="23"/>
+          <w:lang w:val="en-US"/>
+        </w:rPr>
+        <w:t>Packt</w:t>
+      </w:r>
+      <w:proofErr w:type="spellEnd"/>
+      <w:r>
+        <w:rPr>
+          <w:rFonts w:ascii="Arial" w:hAnsi="Arial" w:cs="Arial"/>
+          <w:color w:val="000000"/>
+          <w:sz w:val="23"/>
+          <w:szCs w:val="23"/>
+          <w:lang w:val="en-US"/>
+        </w:rPr>
+        <w:t xml:space="preserve"> Publishing Ltd. Chapter 2. Scraping the Data.</w:t>
       </w:r>
     </w:p>
     <w:p>
@@ -2740,7 +3548,7 @@
           <w:color w:val="595959" w:themeColor="text1" w:themeTint="A6"/>
         </w:rPr>
       </w:pPr>
-      <w:hyperlink r:id="rId10" w:history="1">
+      <w:hyperlink r:id="rId11" w:history="1">
         <w:r>
           <w:rPr>
             <w:rStyle w:val="Hyperlink"/>
@@ -2763,7 +3571,7 @@
           <w:lang w:val="en-US"/>
         </w:rPr>
       </w:pPr>
-      <w:hyperlink r:id="rId11" w:history="1">
+      <w:hyperlink r:id="rId12" w:history="1">
         <w:r>
           <w:rPr>
             <w:rStyle w:val="Hyperlink"/>

</xml_diff>